<commit_message>
Hau: update file bao cao
</commit_message>
<xml_diff>
--- a/PRO104_Nhom2_QLBG.docx
+++ b/PRO104_Nhom2_QLBG.docx
@@ -70,7 +70,7 @@
                   </w:tcPr>
                   <w:p>
                     <w:pPr>
-                      <w:pStyle w:val="NoSpacing"/>
+                      <w:pStyle w:val="KhngDncch"/>
                       <w:rPr>
                         <w:rFonts w:asciiTheme="majorHAnsi" w:eastAsiaTheme="majorEastAsia" w:hAnsiTheme="majorHAnsi" w:cstheme="majorBidi"/>
                       </w:rPr>
@@ -109,11 +109,10 @@
                   <w:dataBinding w:prefixMappings="xmlns:ns0='http://schemas.openxmlformats.org/package/2006/metadata/core-properties' xmlns:ns1='http://purl.org/dc/elements/1.1/'" w:xpath="/ns0:coreProperties[1]/ns1:title[1]" w:storeItemID="{6C3C8BC8-F283-45AE-878A-BAB7291924A1}"/>
                   <w:text/>
                 </w:sdtPr>
-                <w:sdtEndPr/>
                 <w:sdtContent>
                   <w:p>
                     <w:pPr>
-                      <w:pStyle w:val="NoSpacing"/>
+                      <w:pStyle w:val="KhngDncch"/>
                       <w:rPr>
                         <w:rFonts w:asciiTheme="majorHAnsi" w:eastAsiaTheme="majorEastAsia" w:hAnsiTheme="majorHAnsi" w:cstheme="majorBidi"/>
                         <w:color w:val="4F81BD" w:themeColor="accent1"/>
@@ -150,7 +149,6 @@
                 <w:dataBinding w:prefixMappings="xmlns:ns0='http://schemas.openxmlformats.org/package/2006/metadata/core-properties' xmlns:ns1='http://purl.org/dc/elements/1.1/'" w:xpath="/ns0:coreProperties[1]/ns1:subject[1]" w:storeItemID="{6C3C8BC8-F283-45AE-878A-BAB7291924A1}"/>
                 <w:text/>
               </w:sdtPr>
-              <w:sdtEndPr/>
               <w:sdtContent>
                 <w:tc>
                   <w:tcPr>
@@ -164,7 +162,7 @@
                   </w:tcPr>
                   <w:p>
                     <w:pPr>
-                      <w:pStyle w:val="NoSpacing"/>
+                      <w:pStyle w:val="KhngDncch"/>
                       <w:rPr>
                         <w:rFonts w:asciiTheme="majorHAnsi" w:eastAsiaTheme="majorEastAsia" w:hAnsiTheme="majorHAnsi" w:cstheme="majorBidi"/>
                       </w:rPr>
@@ -314,7 +312,7 @@
               </mc:Choice>
               <mc:Fallback>
                 <w:pict>
-                  <v:rect w14:anchorId="43273147" id="Rectangle 14" o:spid="_x0000_s1026" style="position:absolute;margin-left:-15.15pt;margin-top:3.8pt;width:500.2pt;height:653.65pt;z-index:251659264;visibility:visible;mso-wrap-style:square;mso-height-percent:0;mso-wrap-distance-left:9pt;mso-wrap-distance-top:0;mso-wrap-distance-right:9pt;mso-wrap-distance-bottom:0;mso-position-horizontal:absolute;mso-position-horizontal-relative:text;mso-position-vertical:absolute;mso-position-vertical-relative:text;mso-height-percent:0;mso-height-relative:margin;v-text-anchor:middle" o:gfxdata="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" filled="f" strokecolor="black [3213]" strokeweight="4.5pt">
+                  <v:rect w14:anchorId="1E8DE7A5" id="Rectangle 14" o:spid="_x0000_s1026" style="position:absolute;margin-left:-15.15pt;margin-top:3.8pt;width:500.2pt;height:653.65pt;z-index:251659264;visibility:visible;mso-wrap-style:square;mso-height-percent:0;mso-wrap-distance-left:9pt;mso-wrap-distance-top:0;mso-wrap-distance-right:9pt;mso-wrap-distance-bottom:0;mso-position-horizontal:absolute;mso-position-horizontal-relative:text;mso-position-vertical:absolute;mso-position-vertical-relative:text;mso-height-percent:0;mso-height-relative:margin;v-text-anchor:middle" o:gfxdata="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" filled="f" strokecolor="black [3213]" strokeweight="4.5pt">
                     <v:stroke linestyle="thinThick"/>
                   </v:rect>
                 </w:pict>
@@ -361,11 +359,10 @@
                     <w:calendar w:val="gregorian"/>
                   </w:date>
                 </w:sdtPr>
-                <w:sdtEndPr/>
                 <w:sdtContent>
                   <w:p>
                     <w:pPr>
-                      <w:pStyle w:val="NoSpacing"/>
+                      <w:pStyle w:val="KhngDncch"/>
                       <w:jc w:val="center"/>
                       <w:rPr>
                         <w:color w:val="4F81BD" w:themeColor="accent1"/>
@@ -457,7 +454,7 @@
                             <w:txbxContent>
                               <w:tbl>
                                 <w:tblPr>
-                                  <w:tblStyle w:val="TableGrid"/>
+                                  <w:tblStyle w:val="LiBang"/>
                                   <w:tblW w:w="0" w:type="auto"/>
                                   <w:tblBorders>
                                     <w:top w:val="none" w:sz="0" w:space="0" w:color="auto"/>
@@ -509,7 +506,7 @@
                                     </w:tcPr>
                                     <w:p>
                                       <w:pPr>
-                                        <w:pStyle w:val="ListParagraph"/>
+                                        <w:pStyle w:val="oancuaDanhsach"/>
                                         <w:numPr>
                                           <w:ilvl w:val="0"/>
                                           <w:numId w:val="37"/>
@@ -522,7 +519,7 @@
                                     </w:p>
                                     <w:p>
                                       <w:pPr>
-                                        <w:pStyle w:val="ListParagraph"/>
+                                        <w:pStyle w:val="oancuaDanhsach"/>
                                         <w:numPr>
                                           <w:ilvl w:val="0"/>
                                           <w:numId w:val="37"/>
@@ -535,7 +532,7 @@
                                     </w:p>
                                     <w:p>
                                       <w:pPr>
-                                        <w:pStyle w:val="ListParagraph"/>
+                                        <w:pStyle w:val="oancuaDanhsach"/>
                                         <w:numPr>
                                           <w:ilvl w:val="0"/>
                                           <w:numId w:val="37"/>
@@ -548,7 +545,7 @@
                                     </w:p>
                                     <w:p>
                                       <w:pPr>
-                                        <w:pStyle w:val="ListParagraph"/>
+                                        <w:pStyle w:val="oancuaDanhsach"/>
                                         <w:numPr>
                                           <w:ilvl w:val="0"/>
                                           <w:numId w:val="37"/>
@@ -591,7 +588,7 @@
                       <w:txbxContent>
                         <w:tbl>
                           <w:tblPr>
-                            <w:tblStyle w:val="TableGrid"/>
+                            <w:tblStyle w:val="LiBang"/>
                             <w:tblW w:w="0" w:type="auto"/>
                             <w:tblBorders>
                               <w:top w:val="none" w:sz="0" w:space="0" w:color="auto"/>
@@ -643,7 +640,7 @@
                               </w:tcPr>
                               <w:p>
                                 <w:pPr>
-                                  <w:pStyle w:val="ListParagraph"/>
+                                  <w:pStyle w:val="oancuaDanhsach"/>
                                   <w:numPr>
                                     <w:ilvl w:val="0"/>
                                     <w:numId w:val="37"/>
@@ -656,7 +653,7 @@
                               </w:p>
                               <w:p>
                                 <w:pPr>
-                                  <w:pStyle w:val="ListParagraph"/>
+                                  <w:pStyle w:val="oancuaDanhsach"/>
                                   <w:numPr>
                                     <w:ilvl w:val="0"/>
                                     <w:numId w:val="37"/>
@@ -669,7 +666,7 @@
                               </w:p>
                               <w:p>
                                 <w:pPr>
-                                  <w:pStyle w:val="ListParagraph"/>
+                                  <w:pStyle w:val="oancuaDanhsach"/>
                                   <w:numPr>
                                     <w:ilvl w:val="0"/>
                                     <w:numId w:val="37"/>
@@ -682,7 +679,7 @@
                               </w:p>
                               <w:p>
                                 <w:pPr>
-                                  <w:pStyle w:val="ListParagraph"/>
+                                  <w:pStyle w:val="oancuaDanhsach"/>
                                   <w:numPr>
                                     <w:ilvl w:val="0"/>
                                     <w:numId w:val="37"/>
@@ -748,7 +745,7 @@
       <w:sdtContent>
         <w:p>
           <w:pPr>
-            <w:pStyle w:val="TOCHeading"/>
+            <w:pStyle w:val="uMucluc"/>
             <w:jc w:val="center"/>
             <w:rPr>
               <w:rFonts w:ascii="Times New Roman" w:hAnsi="Times New Roman" w:cs="Times New Roman"/>
@@ -767,7 +764,7 @@
         </w:p>
         <w:p>
           <w:pPr>
-            <w:pStyle w:val="TOC1"/>
+            <w:pStyle w:val="Mucluc1"/>
             <w:tabs>
               <w:tab w:val="left" w:pos="440"/>
               <w:tab w:val="right" w:leader="dot" w:pos="9350"/>
@@ -798,7 +795,7 @@
           <w:hyperlink w:anchor="_Toc520132211" w:history="1">
             <w:r>
               <w:rPr>
-                <w:rStyle w:val="Hyperlink"/>
+                <w:rStyle w:val="Siuktni"/>
                 <w:rFonts w:ascii="Times New Roman" w:hAnsi="Times New Roman" w:cs="Times New Roman"/>
                 <w:noProof/>
               </w:rPr>
@@ -813,7 +810,7 @@
             </w:r>
             <w:r>
               <w:rPr>
-                <w:rStyle w:val="Hyperlink"/>
+                <w:rStyle w:val="Siuktni"/>
                 <w:rFonts w:ascii="Times New Roman" w:hAnsi="Times New Roman" w:cs="Times New Roman"/>
                 <w:noProof/>
               </w:rPr>
@@ -878,7 +875,7 @@
         </w:p>
         <w:p>
           <w:pPr>
-            <w:pStyle w:val="TOC2"/>
+            <w:pStyle w:val="Mucluc2"/>
             <w:rPr>
               <w:rFonts w:ascii="Times New Roman" w:eastAsiaTheme="minorEastAsia" w:hAnsi="Times New Roman" w:cs="Times New Roman"/>
               <w:noProof/>
@@ -887,7 +884,7 @@
           <w:hyperlink w:anchor="_Toc520132212" w:history="1">
             <w:r>
               <w:rPr>
-                <w:rStyle w:val="Hyperlink"/>
+                <w:rStyle w:val="Siuktni"/>
                 <w:rFonts w:ascii="Times New Roman" w:hAnsi="Times New Roman" w:cs="Times New Roman"/>
                 <w:noProof/>
               </w:rPr>
@@ -902,7 +899,7 @@
             </w:r>
             <w:r>
               <w:rPr>
-                <w:rStyle w:val="Hyperlink"/>
+                <w:rStyle w:val="Siuktni"/>
                 <w:rFonts w:ascii="Times New Roman" w:hAnsi="Times New Roman" w:cs="Times New Roman"/>
                 <w:noProof/>
               </w:rPr>
@@ -967,7 +964,7 @@
         </w:p>
         <w:p>
           <w:pPr>
-            <w:pStyle w:val="TOC2"/>
+            <w:pStyle w:val="Mucluc2"/>
             <w:rPr>
               <w:rFonts w:ascii="Times New Roman" w:eastAsiaTheme="minorEastAsia" w:hAnsi="Times New Roman" w:cs="Times New Roman"/>
               <w:noProof/>
@@ -976,7 +973,7 @@
           <w:hyperlink w:anchor="_Toc520132213" w:history="1">
             <w:r>
               <w:rPr>
-                <w:rStyle w:val="Hyperlink"/>
+                <w:rStyle w:val="Siuktni"/>
                 <w:rFonts w:ascii="Times New Roman" w:hAnsi="Times New Roman" w:cs="Times New Roman"/>
                 <w:noProof/>
               </w:rPr>
@@ -991,7 +988,7 @@
             </w:r>
             <w:r>
               <w:rPr>
-                <w:rStyle w:val="Hyperlink"/>
+                <w:rStyle w:val="Siuktni"/>
                 <w:rFonts w:ascii="Times New Roman" w:hAnsi="Times New Roman" w:cs="Times New Roman"/>
                 <w:noProof/>
               </w:rPr>
@@ -1056,7 +1053,7 @@
         </w:p>
         <w:p>
           <w:pPr>
-            <w:pStyle w:val="TOC2"/>
+            <w:pStyle w:val="Mucluc2"/>
             <w:rPr>
               <w:rFonts w:ascii="Times New Roman" w:eastAsiaTheme="minorEastAsia" w:hAnsi="Times New Roman" w:cs="Times New Roman"/>
               <w:noProof/>
@@ -1065,7 +1062,7 @@
           <w:hyperlink w:anchor="_Toc520132214" w:history="1">
             <w:r>
               <w:rPr>
-                <w:rStyle w:val="Hyperlink"/>
+                <w:rStyle w:val="Siuktni"/>
                 <w:rFonts w:ascii="Times New Roman" w:hAnsi="Times New Roman" w:cs="Times New Roman"/>
                 <w:noProof/>
               </w:rPr>
@@ -1080,7 +1077,7 @@
             </w:r>
             <w:r>
               <w:rPr>
-                <w:rStyle w:val="Hyperlink"/>
+                <w:rStyle w:val="Siuktni"/>
                 <w:rFonts w:ascii="Times New Roman" w:hAnsi="Times New Roman" w:cs="Times New Roman"/>
                 <w:noProof/>
               </w:rPr>
@@ -1145,7 +1142,7 @@
         </w:p>
         <w:p>
           <w:pPr>
-            <w:pStyle w:val="TOC1"/>
+            <w:pStyle w:val="Mucluc1"/>
             <w:tabs>
               <w:tab w:val="left" w:pos="440"/>
               <w:tab w:val="right" w:leader="dot" w:pos="9350"/>
@@ -1158,7 +1155,7 @@
           <w:hyperlink w:anchor="_Toc520132215" w:history="1">
             <w:r>
               <w:rPr>
-                <w:rStyle w:val="Hyperlink"/>
+                <w:rStyle w:val="Siuktni"/>
                 <w:rFonts w:ascii="Times New Roman" w:hAnsi="Times New Roman" w:cs="Times New Roman"/>
                 <w:noProof/>
               </w:rPr>
@@ -1173,7 +1170,7 @@
             </w:r>
             <w:r>
               <w:rPr>
-                <w:rStyle w:val="Hyperlink"/>
+                <w:rStyle w:val="Siuktni"/>
                 <w:rFonts w:ascii="Times New Roman" w:hAnsi="Times New Roman" w:cs="Times New Roman"/>
                 <w:noProof/>
               </w:rPr>
@@ -1238,7 +1235,7 @@
         </w:p>
         <w:p>
           <w:pPr>
-            <w:pStyle w:val="TOC2"/>
+            <w:pStyle w:val="Mucluc2"/>
             <w:rPr>
               <w:rFonts w:ascii="Times New Roman" w:eastAsiaTheme="minorEastAsia" w:hAnsi="Times New Roman" w:cs="Times New Roman"/>
               <w:noProof/>
@@ -1247,7 +1244,7 @@
           <w:hyperlink w:anchor="_Toc520132216" w:history="1">
             <w:r>
               <w:rPr>
-                <w:rStyle w:val="Hyperlink"/>
+                <w:rStyle w:val="Siuktni"/>
                 <w:rFonts w:ascii="Times New Roman" w:hAnsi="Times New Roman" w:cs="Times New Roman"/>
                 <w:noProof/>
               </w:rPr>
@@ -1262,7 +1259,7 @@
             </w:r>
             <w:r>
               <w:rPr>
-                <w:rStyle w:val="Hyperlink"/>
+                <w:rStyle w:val="Siuktni"/>
                 <w:rFonts w:ascii="Times New Roman" w:hAnsi="Times New Roman" w:cs="Times New Roman"/>
                 <w:noProof/>
               </w:rPr>
@@ -1327,7 +1324,7 @@
         </w:p>
         <w:p>
           <w:pPr>
-            <w:pStyle w:val="TOC2"/>
+            <w:pStyle w:val="Mucluc2"/>
             <w:rPr>
               <w:rFonts w:ascii="Times New Roman" w:eastAsiaTheme="minorEastAsia" w:hAnsi="Times New Roman" w:cs="Times New Roman"/>
               <w:noProof/>
@@ -1336,7 +1333,7 @@
           <w:hyperlink w:anchor="_Toc520132217" w:history="1">
             <w:r>
               <w:rPr>
-                <w:rStyle w:val="Hyperlink"/>
+                <w:rStyle w:val="Siuktni"/>
                 <w:rFonts w:ascii="Times New Roman" w:hAnsi="Times New Roman" w:cs="Times New Roman"/>
                 <w:noProof/>
               </w:rPr>
@@ -1351,7 +1348,7 @@
             </w:r>
             <w:r>
               <w:rPr>
-                <w:rStyle w:val="Hyperlink"/>
+                <w:rStyle w:val="Siuktni"/>
                 <w:rFonts w:ascii="Times New Roman" w:hAnsi="Times New Roman" w:cs="Times New Roman"/>
                 <w:noProof/>
               </w:rPr>
@@ -1416,7 +1413,7 @@
         </w:p>
         <w:p>
           <w:pPr>
-            <w:pStyle w:val="TOC3"/>
+            <w:pStyle w:val="Mucluc3"/>
             <w:tabs>
               <w:tab w:val="left" w:pos="1320"/>
               <w:tab w:val="right" w:leader="dot" w:pos="9350"/>
@@ -1429,7 +1426,7 @@
           <w:hyperlink w:anchor="_Toc520132218" w:history="1">
             <w:r>
               <w:rPr>
-                <w:rStyle w:val="Hyperlink"/>
+                <w:rStyle w:val="Siuktni"/>
                 <w:rFonts w:ascii="Times New Roman" w:hAnsi="Times New Roman" w:cs="Times New Roman"/>
                 <w:noProof/>
               </w:rPr>
@@ -1444,7 +1441,7 @@
             </w:r>
             <w:r>
               <w:rPr>
-                <w:rStyle w:val="Hyperlink"/>
+                <w:rStyle w:val="Siuktni"/>
                 <w:rFonts w:ascii="Times New Roman" w:hAnsi="Times New Roman" w:cs="Times New Roman"/>
                 <w:noProof/>
               </w:rPr>
@@ -1509,7 +1506,7 @@
         </w:p>
         <w:p>
           <w:pPr>
-            <w:pStyle w:val="TOC3"/>
+            <w:pStyle w:val="Mucluc3"/>
             <w:tabs>
               <w:tab w:val="left" w:pos="1320"/>
               <w:tab w:val="right" w:leader="dot" w:pos="9350"/>
@@ -1522,7 +1519,7 @@
           <w:hyperlink w:anchor="_Toc520132219" w:history="1">
             <w:r>
               <w:rPr>
-                <w:rStyle w:val="Hyperlink"/>
+                <w:rStyle w:val="Siuktni"/>
                 <w:rFonts w:ascii="Times New Roman" w:hAnsi="Times New Roman" w:cs="Times New Roman"/>
                 <w:noProof/>
               </w:rPr>
@@ -1537,7 +1534,7 @@
             </w:r>
             <w:r>
               <w:rPr>
-                <w:rStyle w:val="Hyperlink"/>
+                <w:rStyle w:val="Siuktni"/>
                 <w:rFonts w:ascii="Times New Roman" w:hAnsi="Times New Roman" w:cs="Times New Roman"/>
                 <w:noProof/>
               </w:rPr>
@@ -1602,7 +1599,7 @@
         </w:p>
         <w:p>
           <w:pPr>
-            <w:pStyle w:val="TOC2"/>
+            <w:pStyle w:val="Mucluc2"/>
             <w:rPr>
               <w:rFonts w:ascii="Times New Roman" w:eastAsiaTheme="minorEastAsia" w:hAnsi="Times New Roman" w:cs="Times New Roman"/>
               <w:noProof/>
@@ -1611,7 +1608,7 @@
           <w:hyperlink w:anchor="_Toc520132220" w:history="1">
             <w:r>
               <w:rPr>
-                <w:rStyle w:val="Hyperlink"/>
+                <w:rStyle w:val="Siuktni"/>
                 <w:rFonts w:ascii="Times New Roman" w:hAnsi="Times New Roman" w:cs="Times New Roman"/>
                 <w:noProof/>
               </w:rPr>
@@ -1626,7 +1623,7 @@
             </w:r>
             <w:r>
               <w:rPr>
-                <w:rStyle w:val="Hyperlink"/>
+                <w:rStyle w:val="Siuktni"/>
                 <w:rFonts w:ascii="Times New Roman" w:hAnsi="Times New Roman" w:cs="Times New Roman"/>
                 <w:noProof/>
               </w:rPr>
@@ -1691,7 +1688,7 @@
         </w:p>
         <w:p>
           <w:pPr>
-            <w:pStyle w:val="TOC3"/>
+            <w:pStyle w:val="Mucluc3"/>
             <w:tabs>
               <w:tab w:val="left" w:pos="1320"/>
               <w:tab w:val="right" w:leader="dot" w:pos="9350"/>
@@ -1704,7 +1701,7 @@
           <w:hyperlink w:anchor="_Toc520132221" w:history="1">
             <w:r>
               <w:rPr>
-                <w:rStyle w:val="Hyperlink"/>
+                <w:rStyle w:val="Siuktni"/>
                 <w:rFonts w:ascii="Times New Roman" w:hAnsi="Times New Roman" w:cs="Times New Roman"/>
                 <w:noProof/>
               </w:rPr>
@@ -1719,7 +1716,7 @@
             </w:r>
             <w:r>
               <w:rPr>
-                <w:rStyle w:val="Hyperlink"/>
+                <w:rStyle w:val="Siuktni"/>
                 <w:rFonts w:ascii="Times New Roman" w:hAnsi="Times New Roman" w:cs="Times New Roman"/>
                 <w:noProof/>
               </w:rPr>
@@ -1784,7 +1781,7 @@
         </w:p>
         <w:p>
           <w:pPr>
-            <w:pStyle w:val="TOC3"/>
+            <w:pStyle w:val="Mucluc3"/>
             <w:tabs>
               <w:tab w:val="left" w:pos="1320"/>
               <w:tab w:val="right" w:leader="dot" w:pos="9350"/>
@@ -1797,7 +1794,7 @@
           <w:hyperlink w:anchor="_Toc520132222" w:history="1">
             <w:r>
               <w:rPr>
-                <w:rStyle w:val="Hyperlink"/>
+                <w:rStyle w:val="Siuktni"/>
                 <w:rFonts w:ascii="Times New Roman" w:hAnsi="Times New Roman" w:cs="Times New Roman"/>
                 <w:noProof/>
               </w:rPr>
@@ -1812,7 +1809,7 @@
             </w:r>
             <w:r>
               <w:rPr>
-                <w:rStyle w:val="Hyperlink"/>
+                <w:rStyle w:val="Siuktni"/>
                 <w:rFonts w:ascii="Times New Roman" w:hAnsi="Times New Roman" w:cs="Times New Roman"/>
                 <w:noProof/>
               </w:rPr>
@@ -1877,7 +1874,7 @@
         </w:p>
         <w:p>
           <w:pPr>
-            <w:pStyle w:val="TOC1"/>
+            <w:pStyle w:val="Mucluc1"/>
             <w:tabs>
               <w:tab w:val="left" w:pos="440"/>
               <w:tab w:val="right" w:leader="dot" w:pos="9350"/>
@@ -1890,7 +1887,7 @@
           <w:hyperlink w:anchor="_Toc520132223" w:history="1">
             <w:r>
               <w:rPr>
-                <w:rStyle w:val="Hyperlink"/>
+                <w:rStyle w:val="Siuktni"/>
                 <w:rFonts w:ascii="Times New Roman" w:hAnsi="Times New Roman" w:cs="Times New Roman"/>
                 <w:noProof/>
               </w:rPr>
@@ -1905,7 +1902,7 @@
             </w:r>
             <w:r>
               <w:rPr>
-                <w:rStyle w:val="Hyperlink"/>
+                <w:rStyle w:val="Siuktni"/>
                 <w:rFonts w:ascii="Times New Roman" w:hAnsi="Times New Roman" w:cs="Times New Roman"/>
                 <w:noProof/>
               </w:rPr>
@@ -1970,7 +1967,7 @@
         </w:p>
         <w:p>
           <w:pPr>
-            <w:pStyle w:val="TOC2"/>
+            <w:pStyle w:val="Mucluc2"/>
             <w:rPr>
               <w:rFonts w:ascii="Times New Roman" w:eastAsiaTheme="minorEastAsia" w:hAnsi="Times New Roman" w:cs="Times New Roman"/>
               <w:noProof/>
@@ -1979,7 +1976,7 @@
           <w:hyperlink w:anchor="_Toc520132224" w:history="1">
             <w:r>
               <w:rPr>
-                <w:rStyle w:val="Hyperlink"/>
+                <w:rStyle w:val="Siuktni"/>
                 <w:rFonts w:ascii="Times New Roman" w:hAnsi="Times New Roman" w:cs="Times New Roman"/>
                 <w:noProof/>
               </w:rPr>
@@ -1994,7 +1991,7 @@
             </w:r>
             <w:r>
               <w:rPr>
-                <w:rStyle w:val="Hyperlink"/>
+                <w:rStyle w:val="Siuktni"/>
                 <w:rFonts w:ascii="Times New Roman" w:hAnsi="Times New Roman" w:cs="Times New Roman"/>
                 <w:noProof/>
               </w:rPr>
@@ -2059,7 +2056,7 @@
         </w:p>
         <w:p>
           <w:pPr>
-            <w:pStyle w:val="TOC3"/>
+            <w:pStyle w:val="Mucluc3"/>
             <w:tabs>
               <w:tab w:val="left" w:pos="1320"/>
               <w:tab w:val="right" w:leader="dot" w:pos="9350"/>
@@ -2072,7 +2069,7 @@
           <w:hyperlink w:anchor="_Toc520132225" w:history="1">
             <w:r>
               <w:rPr>
-                <w:rStyle w:val="Hyperlink"/>
+                <w:rStyle w:val="Siuktni"/>
                 <w:rFonts w:ascii="Times New Roman" w:hAnsi="Times New Roman" w:cs="Times New Roman"/>
                 <w:noProof/>
               </w:rPr>
@@ -2087,7 +2084,7 @@
             </w:r>
             <w:r>
               <w:rPr>
-                <w:rStyle w:val="Hyperlink"/>
+                <w:rStyle w:val="Siuktni"/>
                 <w:rFonts w:ascii="Times New Roman" w:hAnsi="Times New Roman" w:cs="Times New Roman"/>
                 <w:noProof/>
               </w:rPr>
@@ -2152,7 +2149,7 @@
         </w:p>
         <w:p>
           <w:pPr>
-            <w:pStyle w:val="TOC3"/>
+            <w:pStyle w:val="Mucluc3"/>
             <w:tabs>
               <w:tab w:val="left" w:pos="1320"/>
               <w:tab w:val="right" w:leader="dot" w:pos="9350"/>
@@ -2165,7 +2162,7 @@
           <w:hyperlink w:anchor="_Toc520132226" w:history="1">
             <w:r>
               <w:rPr>
-                <w:rStyle w:val="Hyperlink"/>
+                <w:rStyle w:val="Siuktni"/>
                 <w:rFonts w:ascii="Times New Roman" w:hAnsi="Times New Roman" w:cs="Times New Roman"/>
                 <w:noProof/>
               </w:rPr>
@@ -2180,7 +2177,7 @@
             </w:r>
             <w:r>
               <w:rPr>
-                <w:rStyle w:val="Hyperlink"/>
+                <w:rStyle w:val="Siuktni"/>
                 <w:rFonts w:ascii="Times New Roman" w:hAnsi="Times New Roman" w:cs="Times New Roman"/>
                 <w:noProof/>
               </w:rPr>
@@ -2245,7 +2242,7 @@
         </w:p>
         <w:p>
           <w:pPr>
-            <w:pStyle w:val="TOC3"/>
+            <w:pStyle w:val="Mucluc3"/>
             <w:tabs>
               <w:tab w:val="left" w:pos="1320"/>
               <w:tab w:val="right" w:leader="dot" w:pos="9350"/>
@@ -2258,7 +2255,7 @@
           <w:hyperlink w:anchor="_Toc520132227" w:history="1">
             <w:r>
               <w:rPr>
-                <w:rStyle w:val="Hyperlink"/>
+                <w:rStyle w:val="Siuktni"/>
                 <w:rFonts w:ascii="Times New Roman" w:hAnsi="Times New Roman" w:cs="Times New Roman"/>
                 <w:noProof/>
               </w:rPr>
@@ -2273,7 +2270,7 @@
             </w:r>
             <w:r>
               <w:rPr>
-                <w:rStyle w:val="Hyperlink"/>
+                <w:rStyle w:val="Siuktni"/>
                 <w:rFonts w:ascii="Times New Roman" w:hAnsi="Times New Roman" w:cs="Times New Roman"/>
                 <w:noProof/>
               </w:rPr>
@@ -2338,7 +2335,7 @@
         </w:p>
         <w:p>
           <w:pPr>
-            <w:pStyle w:val="TOC2"/>
+            <w:pStyle w:val="Mucluc2"/>
             <w:rPr>
               <w:rFonts w:ascii="Times New Roman" w:eastAsiaTheme="minorEastAsia" w:hAnsi="Times New Roman" w:cs="Times New Roman"/>
               <w:noProof/>
@@ -2347,7 +2344,7 @@
           <w:hyperlink w:anchor="_Toc520132228" w:history="1">
             <w:r>
               <w:rPr>
-                <w:rStyle w:val="Hyperlink"/>
+                <w:rStyle w:val="Siuktni"/>
                 <w:rFonts w:ascii="Times New Roman" w:hAnsi="Times New Roman" w:cs="Times New Roman"/>
                 <w:noProof/>
               </w:rPr>
@@ -2362,7 +2359,7 @@
             </w:r>
             <w:r>
               <w:rPr>
-                <w:rStyle w:val="Hyperlink"/>
+                <w:rStyle w:val="Siuktni"/>
                 <w:rFonts w:ascii="Times New Roman" w:hAnsi="Times New Roman" w:cs="Times New Roman"/>
                 <w:noProof/>
               </w:rPr>
@@ -2427,7 +2424,7 @@
         </w:p>
         <w:p>
           <w:pPr>
-            <w:pStyle w:val="TOC3"/>
+            <w:pStyle w:val="Mucluc3"/>
             <w:tabs>
               <w:tab w:val="left" w:pos="1320"/>
               <w:tab w:val="right" w:leader="dot" w:pos="9350"/>
@@ -2440,7 +2437,7 @@
           <w:hyperlink w:anchor="_Toc520132229" w:history="1">
             <w:r>
               <w:rPr>
-                <w:rStyle w:val="Hyperlink"/>
+                <w:rStyle w:val="Siuktni"/>
                 <w:rFonts w:ascii="Times New Roman" w:hAnsi="Times New Roman" w:cs="Times New Roman"/>
                 <w:noProof/>
               </w:rPr>
@@ -2455,7 +2452,7 @@
             </w:r>
             <w:r>
               <w:rPr>
-                <w:rStyle w:val="Hyperlink"/>
+                <w:rStyle w:val="Siuktni"/>
                 <w:rFonts w:ascii="Times New Roman" w:hAnsi="Times New Roman" w:cs="Times New Roman"/>
                 <w:noProof/>
               </w:rPr>
@@ -2520,7 +2517,7 @@
         </w:p>
         <w:p>
           <w:pPr>
-            <w:pStyle w:val="TOC3"/>
+            <w:pStyle w:val="Mucluc3"/>
             <w:tabs>
               <w:tab w:val="left" w:pos="1320"/>
               <w:tab w:val="right" w:leader="dot" w:pos="9350"/>
@@ -2533,7 +2530,7 @@
           <w:hyperlink w:anchor="_Toc520132230" w:history="1">
             <w:r>
               <w:rPr>
-                <w:rStyle w:val="Hyperlink"/>
+                <w:rStyle w:val="Siuktni"/>
                 <w:rFonts w:ascii="Times New Roman" w:hAnsi="Times New Roman" w:cs="Times New Roman"/>
                 <w:noProof/>
               </w:rPr>
@@ -2548,7 +2545,7 @@
             </w:r>
             <w:r>
               <w:rPr>
-                <w:rStyle w:val="Hyperlink"/>
+                <w:rStyle w:val="Siuktni"/>
                 <w:rFonts w:ascii="Times New Roman" w:hAnsi="Times New Roman" w:cs="Times New Roman"/>
                 <w:noProof/>
               </w:rPr>
@@ -2613,7 +2610,7 @@
         </w:p>
         <w:p>
           <w:pPr>
-            <w:pStyle w:val="TOC3"/>
+            <w:pStyle w:val="Mucluc3"/>
             <w:tabs>
               <w:tab w:val="left" w:pos="1320"/>
               <w:tab w:val="right" w:leader="dot" w:pos="9350"/>
@@ -2626,7 +2623,7 @@
           <w:hyperlink w:anchor="_Toc520132231" w:history="1">
             <w:r>
               <w:rPr>
-                <w:rStyle w:val="Hyperlink"/>
+                <w:rStyle w:val="Siuktni"/>
                 <w:rFonts w:ascii="Times New Roman" w:hAnsi="Times New Roman" w:cs="Times New Roman"/>
                 <w:noProof/>
               </w:rPr>
@@ -2641,7 +2638,7 @@
             </w:r>
             <w:r>
               <w:rPr>
-                <w:rStyle w:val="Hyperlink"/>
+                <w:rStyle w:val="Siuktni"/>
                 <w:rFonts w:ascii="Times New Roman" w:hAnsi="Times New Roman" w:cs="Times New Roman"/>
                 <w:noProof/>
               </w:rPr>
@@ -2706,7 +2703,7 @@
         </w:p>
         <w:p>
           <w:pPr>
-            <w:pStyle w:val="TOC2"/>
+            <w:pStyle w:val="Mucluc2"/>
             <w:rPr>
               <w:rFonts w:ascii="Times New Roman" w:eastAsiaTheme="minorEastAsia" w:hAnsi="Times New Roman" w:cs="Times New Roman"/>
               <w:noProof/>
@@ -2715,7 +2712,7 @@
           <w:hyperlink w:anchor="_Toc520132232" w:history="1">
             <w:r>
               <w:rPr>
-                <w:rStyle w:val="Hyperlink"/>
+                <w:rStyle w:val="Siuktni"/>
                 <w:rFonts w:ascii="Times New Roman" w:hAnsi="Times New Roman" w:cs="Times New Roman"/>
                 <w:noProof/>
               </w:rPr>
@@ -2730,7 +2727,7 @@
             </w:r>
             <w:r>
               <w:rPr>
-                <w:rStyle w:val="Hyperlink"/>
+                <w:rStyle w:val="Siuktni"/>
                 <w:rFonts w:ascii="Times New Roman" w:hAnsi="Times New Roman" w:cs="Times New Roman"/>
                 <w:noProof/>
               </w:rPr>
@@ -2795,7 +2792,7 @@
         </w:p>
         <w:p>
           <w:pPr>
-            <w:pStyle w:val="TOC3"/>
+            <w:pStyle w:val="Mucluc3"/>
             <w:tabs>
               <w:tab w:val="left" w:pos="1320"/>
               <w:tab w:val="right" w:leader="dot" w:pos="9350"/>
@@ -2808,7 +2805,7 @@
           <w:hyperlink w:anchor="_Toc520132233" w:history="1">
             <w:r>
               <w:rPr>
-                <w:rStyle w:val="Hyperlink"/>
+                <w:rStyle w:val="Siuktni"/>
                 <w:rFonts w:ascii="Times New Roman" w:hAnsi="Times New Roman" w:cs="Times New Roman"/>
                 <w:noProof/>
               </w:rPr>
@@ -2823,7 +2820,7 @@
             </w:r>
             <w:r>
               <w:rPr>
-                <w:rStyle w:val="Hyperlink"/>
+                <w:rStyle w:val="Siuktni"/>
                 <w:rFonts w:ascii="Times New Roman" w:hAnsi="Times New Roman" w:cs="Times New Roman"/>
                 <w:noProof/>
               </w:rPr>
@@ -2888,7 +2885,7 @@
         </w:p>
         <w:p>
           <w:pPr>
-            <w:pStyle w:val="TOC3"/>
+            <w:pStyle w:val="Mucluc3"/>
             <w:tabs>
               <w:tab w:val="left" w:pos="1320"/>
               <w:tab w:val="right" w:leader="dot" w:pos="9350"/>
@@ -2901,7 +2898,7 @@
           <w:hyperlink w:anchor="_Toc520132234" w:history="1">
             <w:r>
               <w:rPr>
-                <w:rStyle w:val="Hyperlink"/>
+                <w:rStyle w:val="Siuktni"/>
                 <w:rFonts w:ascii="Times New Roman" w:hAnsi="Times New Roman" w:cs="Times New Roman"/>
                 <w:noProof/>
               </w:rPr>
@@ -2916,7 +2913,7 @@
             </w:r>
             <w:r>
               <w:rPr>
-                <w:rStyle w:val="Hyperlink"/>
+                <w:rStyle w:val="Siuktni"/>
                 <w:rFonts w:ascii="Times New Roman" w:hAnsi="Times New Roman" w:cs="Times New Roman"/>
                 <w:noProof/>
               </w:rPr>
@@ -2981,7 +2978,7 @@
         </w:p>
         <w:p>
           <w:pPr>
-            <w:pStyle w:val="TOC1"/>
+            <w:pStyle w:val="Mucluc1"/>
             <w:tabs>
               <w:tab w:val="left" w:pos="440"/>
               <w:tab w:val="right" w:leader="dot" w:pos="9350"/>
@@ -2994,7 +2991,7 @@
           <w:hyperlink w:anchor="_Toc520132235" w:history="1">
             <w:r>
               <w:rPr>
-                <w:rStyle w:val="Hyperlink"/>
+                <w:rStyle w:val="Siuktni"/>
                 <w:rFonts w:ascii="Times New Roman" w:hAnsi="Times New Roman" w:cs="Times New Roman"/>
                 <w:noProof/>
               </w:rPr>
@@ -3009,7 +3006,7 @@
             </w:r>
             <w:r>
               <w:rPr>
-                <w:rStyle w:val="Hyperlink"/>
+                <w:rStyle w:val="Siuktni"/>
                 <w:rFonts w:ascii="Times New Roman" w:hAnsi="Times New Roman" w:cs="Times New Roman"/>
                 <w:noProof/>
               </w:rPr>
@@ -3074,7 +3071,7 @@
         </w:p>
         <w:p>
           <w:pPr>
-            <w:pStyle w:val="TOC2"/>
+            <w:pStyle w:val="Mucluc2"/>
             <w:rPr>
               <w:rFonts w:ascii="Times New Roman" w:eastAsiaTheme="minorEastAsia" w:hAnsi="Times New Roman" w:cs="Times New Roman"/>
               <w:noProof/>
@@ -3083,7 +3080,7 @@
           <w:hyperlink w:anchor="_Toc520132236" w:history="1">
             <w:r>
               <w:rPr>
-                <w:rStyle w:val="Hyperlink"/>
+                <w:rStyle w:val="Siuktni"/>
                 <w:rFonts w:ascii="Times New Roman" w:hAnsi="Times New Roman" w:cs="Times New Roman"/>
                 <w:noProof/>
               </w:rPr>
@@ -3098,7 +3095,7 @@
             </w:r>
             <w:r>
               <w:rPr>
-                <w:rStyle w:val="Hyperlink"/>
+                <w:rStyle w:val="Siuktni"/>
                 <w:rFonts w:ascii="Times New Roman" w:hAnsi="Times New Roman" w:cs="Times New Roman"/>
                 <w:noProof/>
               </w:rPr>
@@ -3163,7 +3160,7 @@
         </w:p>
         <w:p>
           <w:pPr>
-            <w:pStyle w:val="TOC2"/>
+            <w:pStyle w:val="Mucluc2"/>
             <w:rPr>
               <w:rFonts w:ascii="Times New Roman" w:eastAsiaTheme="minorEastAsia" w:hAnsi="Times New Roman" w:cs="Times New Roman"/>
               <w:noProof/>
@@ -3172,7 +3169,7 @@
           <w:hyperlink w:anchor="_Toc520132237" w:history="1">
             <w:r>
               <w:rPr>
-                <w:rStyle w:val="Hyperlink"/>
+                <w:rStyle w:val="Siuktni"/>
                 <w:rFonts w:ascii="Times New Roman" w:hAnsi="Times New Roman" w:cs="Times New Roman"/>
                 <w:noProof/>
               </w:rPr>
@@ -3187,7 +3184,7 @@
             </w:r>
             <w:r>
               <w:rPr>
-                <w:rStyle w:val="Hyperlink"/>
+                <w:rStyle w:val="Siuktni"/>
                 <w:rFonts w:ascii="Times New Roman" w:hAnsi="Times New Roman" w:cs="Times New Roman"/>
                 <w:noProof/>
               </w:rPr>
@@ -3252,7 +3249,7 @@
         </w:p>
         <w:p>
           <w:pPr>
-            <w:pStyle w:val="TOC1"/>
+            <w:pStyle w:val="Mucluc1"/>
             <w:tabs>
               <w:tab w:val="left" w:pos="440"/>
               <w:tab w:val="right" w:leader="dot" w:pos="9350"/>
@@ -3265,7 +3262,7 @@
           <w:hyperlink w:anchor="_Toc520132238" w:history="1">
             <w:r>
               <w:rPr>
-                <w:rStyle w:val="Hyperlink"/>
+                <w:rStyle w:val="Siuktni"/>
                 <w:rFonts w:ascii="Times New Roman" w:hAnsi="Times New Roman" w:cs="Times New Roman"/>
                 <w:noProof/>
               </w:rPr>
@@ -3280,7 +3277,7 @@
             </w:r>
             <w:r>
               <w:rPr>
-                <w:rStyle w:val="Hyperlink"/>
+                <w:rStyle w:val="Siuktni"/>
                 <w:rFonts w:ascii="Times New Roman" w:hAnsi="Times New Roman" w:cs="Times New Roman"/>
                 <w:noProof/>
               </w:rPr>
@@ -3345,7 +3342,7 @@
         </w:p>
         <w:p>
           <w:pPr>
-            <w:pStyle w:val="TOC2"/>
+            <w:pStyle w:val="Mucluc2"/>
             <w:rPr>
               <w:rFonts w:ascii="Times New Roman" w:eastAsiaTheme="minorEastAsia" w:hAnsi="Times New Roman" w:cs="Times New Roman"/>
               <w:noProof/>
@@ -3354,7 +3351,7 @@
           <w:hyperlink w:anchor="_Toc520132239" w:history="1">
             <w:r>
               <w:rPr>
-                <w:rStyle w:val="Hyperlink"/>
+                <w:rStyle w:val="Siuktni"/>
                 <w:rFonts w:ascii="Times New Roman" w:hAnsi="Times New Roman" w:cs="Times New Roman"/>
                 <w:noProof/>
               </w:rPr>
@@ -3369,7 +3366,7 @@
             </w:r>
             <w:r>
               <w:rPr>
-                <w:rStyle w:val="Hyperlink"/>
+                <w:rStyle w:val="Siuktni"/>
                 <w:rFonts w:ascii="Times New Roman" w:hAnsi="Times New Roman" w:cs="Times New Roman"/>
                 <w:noProof/>
               </w:rPr>
@@ -3434,7 +3431,7 @@
         </w:p>
         <w:p>
           <w:pPr>
-            <w:pStyle w:val="TOC2"/>
+            <w:pStyle w:val="Mucluc2"/>
             <w:rPr>
               <w:rFonts w:ascii="Times New Roman" w:eastAsiaTheme="minorEastAsia" w:hAnsi="Times New Roman" w:cs="Times New Roman"/>
               <w:noProof/>
@@ -3443,7 +3440,7 @@
           <w:hyperlink w:anchor="_Toc520132240" w:history="1">
             <w:r>
               <w:rPr>
-                <w:rStyle w:val="Hyperlink"/>
+                <w:rStyle w:val="Siuktni"/>
                 <w:rFonts w:ascii="Times New Roman" w:hAnsi="Times New Roman" w:cs="Times New Roman"/>
                 <w:noProof/>
               </w:rPr>
@@ -3458,7 +3455,7 @@
             </w:r>
             <w:r>
               <w:rPr>
-                <w:rStyle w:val="Hyperlink"/>
+                <w:rStyle w:val="Siuktni"/>
                 <w:rFonts w:ascii="Times New Roman" w:hAnsi="Times New Roman" w:cs="Times New Roman"/>
                 <w:noProof/>
               </w:rPr>
@@ -3523,7 +3520,7 @@
         </w:p>
         <w:p>
           <w:pPr>
-            <w:pStyle w:val="TOC2"/>
+            <w:pStyle w:val="Mucluc2"/>
             <w:rPr>
               <w:rFonts w:ascii="Times New Roman" w:eastAsiaTheme="minorEastAsia" w:hAnsi="Times New Roman" w:cs="Times New Roman"/>
               <w:noProof/>
@@ -3532,7 +3529,7 @@
           <w:hyperlink w:anchor="_Toc520132241" w:history="1">
             <w:r>
               <w:rPr>
-                <w:rStyle w:val="Hyperlink"/>
+                <w:rStyle w:val="Siuktni"/>
                 <w:rFonts w:ascii="Times New Roman" w:hAnsi="Times New Roman" w:cs="Times New Roman"/>
                 <w:noProof/>
               </w:rPr>
@@ -3547,7 +3544,7 @@
             </w:r>
             <w:r>
               <w:rPr>
-                <w:rStyle w:val="Hyperlink"/>
+                <w:rStyle w:val="Siuktni"/>
                 <w:rFonts w:ascii="Times New Roman" w:hAnsi="Times New Roman" w:cs="Times New Roman"/>
                 <w:noProof/>
               </w:rPr>
@@ -3632,7 +3629,7 @@
     </w:sdt>
     <w:p>
       <w:pPr>
-        <w:pStyle w:val="Heading1"/>
+        <w:pStyle w:val="u1"/>
       </w:pPr>
       <w:bookmarkStart w:id="0" w:name="_Toc520132211"/>
       <w:r>
@@ -3643,7 +3640,7 @@
     </w:p>
     <w:p>
       <w:pPr>
-        <w:pStyle w:val="Heading2"/>
+        <w:pStyle w:val="u2"/>
       </w:pPr>
       <w:bookmarkStart w:id="1" w:name="_Toc520132212"/>
       <w:r>
@@ -3651,9 +3648,116 @@
       </w:r>
       <w:bookmarkEnd w:id="1"/>
     </w:p>
+    <w:p/>
     <w:p>
       <w:pPr>
-        <w:pStyle w:val="Heading2"/>
+        <w:rPr>
+          <w:rFonts w:ascii="Times New Roman" w:hAnsi="Times New Roman" w:cs="Times New Roman"/>
+          <w:sz w:val="28"/>
+          <w:szCs w:val="28"/>
+        </w:rPr>
+      </w:pPr>
+      <w:r>
+        <w:rPr>
+          <w:rFonts w:ascii="Times New Roman" w:hAnsi="Times New Roman" w:cs="Times New Roman"/>
+          <w:sz w:val="28"/>
+          <w:szCs w:val="28"/>
+        </w:rPr>
+        <w:t>H</w:t>
+      </w:r>
+      <w:r>
+        <w:rPr>
+          <w:rFonts w:ascii="Times New Roman" w:hAnsi="Times New Roman" w:cs="Times New Roman"/>
+          <w:sz w:val="28"/>
+          <w:szCs w:val="28"/>
+        </w:rPr>
+        <w:t>i</w:t>
+      </w:r>
+      <w:r>
+        <w:rPr>
+          <w:rFonts w:ascii="Times New Roman" w:hAnsi="Times New Roman" w:cs="Times New Roman"/>
+          <w:sz w:val="28"/>
+          <w:szCs w:val="28"/>
+        </w:rPr>
+        <w:t xml:space="preserve">ện nay giới trẻ đang có xu hướng hiện đại phong trào ăn mặc đẹp của những thanh thiếu niên có điều kiện bên cạnh đó có những thanh thiếu niên không có điều kiện để mua những món đồ thời trang đắt tiền. Vì vậy chúng tôi thành lập ra shop </w:t>
+      </w:r>
+      <w:r>
+        <w:rPr>
+          <w:rFonts w:ascii="Times New Roman" w:hAnsi="Times New Roman" w:cs="Times New Roman"/>
+          <w:sz w:val="28"/>
+          <w:szCs w:val="28"/>
+        </w:rPr>
+        <w:t xml:space="preserve">giày </w:t>
+      </w:r>
+      <w:r>
+        <w:rPr>
+          <w:rFonts w:ascii="Times New Roman" w:hAnsi="Times New Roman" w:cs="Times New Roman"/>
+          <w:sz w:val="28"/>
+          <w:szCs w:val="28"/>
+        </w:rPr>
+        <w:t xml:space="preserve">này </w:t>
+      </w:r>
+      <w:r>
+        <w:rPr>
+          <w:rFonts w:ascii="Times New Roman" w:hAnsi="Times New Roman" w:cs="Times New Roman"/>
+          <w:sz w:val="28"/>
+          <w:szCs w:val="28"/>
+        </w:rPr>
+        <w:t xml:space="preserve">nhằm mục đích </w:t>
+      </w:r>
+      <w:r>
+        <w:rPr>
+          <w:rFonts w:ascii="Times New Roman" w:hAnsi="Times New Roman" w:cs="Times New Roman"/>
+          <w:sz w:val="28"/>
+          <w:szCs w:val="28"/>
+        </w:rPr>
+        <w:t>để bán nh</w:t>
+      </w:r>
+      <w:r>
+        <w:rPr>
+          <w:rFonts w:ascii="Times New Roman" w:hAnsi="Times New Roman" w:cs="Times New Roman"/>
+          <w:sz w:val="28"/>
+          <w:szCs w:val="28"/>
+        </w:rPr>
+        <w:t>ữn</w:t>
+      </w:r>
+      <w:r>
+        <w:rPr>
+          <w:rFonts w:ascii="Times New Roman" w:hAnsi="Times New Roman" w:cs="Times New Roman"/>
+          <w:sz w:val="28"/>
+          <w:szCs w:val="28"/>
+        </w:rPr>
+        <w:t xml:space="preserve">g </w:t>
+      </w:r>
+      <w:r>
+        <w:rPr>
+          <w:rFonts w:ascii="Times New Roman" w:hAnsi="Times New Roman" w:cs="Times New Roman"/>
+          <w:sz w:val="28"/>
+          <w:szCs w:val="28"/>
+        </w:rPr>
+        <w:t>giày</w:t>
+      </w:r>
+      <w:r>
+        <w:rPr>
+          <w:rFonts w:ascii="Times New Roman" w:hAnsi="Times New Roman" w:cs="Times New Roman"/>
+          <w:sz w:val="28"/>
+          <w:szCs w:val="28"/>
+        </w:rPr>
+        <w:t xml:space="preserve"> SecondHand đã qua sử dụng nhưng vẫn giữ lại được chất lượng tốt để đáp ứng những nhu cầu đó.</w:t>
+      </w:r>
+    </w:p>
+    <w:p>
+      <w:pPr>
+        <w:rPr>
+          <w:rFonts w:ascii="Times New Roman" w:hAnsi="Times New Roman" w:cs="Times New Roman"/>
+          <w:sz w:val="28"/>
+          <w:szCs w:val="28"/>
+        </w:rPr>
+      </w:pPr>
+    </w:p>
+    <w:p>
+      <w:pPr>
+        <w:pStyle w:val="u2"/>
       </w:pPr>
       <w:bookmarkStart w:id="2" w:name="_Toc520132213"/>
       <w:r>
@@ -3663,27 +3767,440 @@
     </w:p>
     <w:p>
       <w:pPr>
-        <w:pStyle w:val="Heading2"/>
+        <w:pStyle w:val="oancuaDanhsach"/>
+        <w:numPr>
+          <w:ilvl w:val="0"/>
+          <w:numId w:val="43"/>
+        </w:numPr>
+        <w:rPr>
+          <w:rFonts w:ascii="Times New Roman" w:hAnsi="Times New Roman" w:cs="Times New Roman"/>
+          <w:sz w:val="28"/>
+          <w:szCs w:val="28"/>
+        </w:rPr>
+      </w:pPr>
+      <w:r>
+        <w:rPr>
+          <w:rFonts w:ascii="Times New Roman" w:hAnsi="Times New Roman" w:cs="Times New Roman"/>
+          <w:sz w:val="28"/>
+          <w:szCs w:val="28"/>
+        </w:rPr>
+        <w:t>Các chức năng cơ bản:</w:t>
+      </w:r>
+    </w:p>
+    <w:p>
+      <w:pPr>
+        <w:pStyle w:val="oancuaDanhsach"/>
+        <w:numPr>
+          <w:ilvl w:val="0"/>
+          <w:numId w:val="40"/>
+        </w:numPr>
+        <w:rPr>
+          <w:rFonts w:ascii="Times New Roman" w:hAnsi="Times New Roman" w:cs="Times New Roman"/>
+          <w:sz w:val="28"/>
+          <w:szCs w:val="28"/>
+        </w:rPr>
+      </w:pPr>
+      <w:r>
+        <w:rPr>
+          <w:rFonts w:ascii="Times New Roman" w:hAnsi="Times New Roman" w:cs="Times New Roman"/>
+          <w:sz w:val="28"/>
+          <w:szCs w:val="28"/>
+        </w:rPr>
+        <w:t>Quản lí nhân viên</w:t>
+      </w:r>
+    </w:p>
+    <w:p>
+      <w:pPr>
+        <w:pStyle w:val="oancuaDanhsach"/>
+        <w:numPr>
+          <w:ilvl w:val="0"/>
+          <w:numId w:val="40"/>
+        </w:numPr>
+        <w:rPr>
+          <w:rFonts w:ascii="Times New Roman" w:hAnsi="Times New Roman" w:cs="Times New Roman"/>
+          <w:sz w:val="28"/>
+          <w:szCs w:val="28"/>
+        </w:rPr>
+      </w:pPr>
+      <w:r>
+        <w:rPr>
+          <w:rFonts w:ascii="Times New Roman" w:hAnsi="Times New Roman" w:cs="Times New Roman"/>
+          <w:sz w:val="28"/>
+          <w:szCs w:val="28"/>
+        </w:rPr>
+        <w:t>Quản lí sản phẩm</w:t>
+      </w:r>
+    </w:p>
+    <w:p>
+      <w:pPr>
+        <w:pStyle w:val="oancuaDanhsach"/>
+        <w:numPr>
+          <w:ilvl w:val="0"/>
+          <w:numId w:val="40"/>
+        </w:numPr>
+        <w:rPr>
+          <w:rFonts w:ascii="Times New Roman" w:hAnsi="Times New Roman" w:cs="Times New Roman"/>
+          <w:sz w:val="28"/>
+          <w:szCs w:val="28"/>
+        </w:rPr>
+      </w:pPr>
+      <w:r>
+        <w:rPr>
+          <w:rFonts w:ascii="Times New Roman" w:hAnsi="Times New Roman" w:cs="Times New Roman"/>
+          <w:sz w:val="28"/>
+          <w:szCs w:val="28"/>
+        </w:rPr>
+        <w:t>Quản lí khách hàng</w:t>
+      </w:r>
+    </w:p>
+    <w:p>
+      <w:pPr>
+        <w:pStyle w:val="oancuaDanhsach"/>
+        <w:numPr>
+          <w:ilvl w:val="0"/>
+          <w:numId w:val="40"/>
+        </w:numPr>
+        <w:rPr>
+          <w:rFonts w:ascii="Times New Roman" w:hAnsi="Times New Roman" w:cs="Times New Roman"/>
+          <w:sz w:val="28"/>
+          <w:szCs w:val="28"/>
+        </w:rPr>
+      </w:pPr>
+      <w:r>
+        <w:rPr>
+          <w:rFonts w:ascii="Times New Roman" w:hAnsi="Times New Roman" w:cs="Times New Roman"/>
+          <w:sz w:val="28"/>
+          <w:szCs w:val="28"/>
+        </w:rPr>
+        <w:t>Quản lí nhà cung cấp</w:t>
+      </w:r>
+    </w:p>
+    <w:p>
+      <w:pPr>
+        <w:pStyle w:val="oancuaDanhsach"/>
+        <w:numPr>
+          <w:ilvl w:val="0"/>
+          <w:numId w:val="40"/>
+        </w:numPr>
+        <w:rPr>
+          <w:rFonts w:ascii="Times New Roman" w:hAnsi="Times New Roman" w:cs="Times New Roman"/>
+          <w:sz w:val="28"/>
+          <w:szCs w:val="28"/>
+        </w:rPr>
+      </w:pPr>
+      <w:r>
+        <w:rPr>
+          <w:rFonts w:ascii="Times New Roman" w:hAnsi="Times New Roman" w:cs="Times New Roman"/>
+          <w:sz w:val="28"/>
+          <w:szCs w:val="28"/>
+        </w:rPr>
+        <w:t>Thống kê doanh thu</w:t>
+      </w:r>
+    </w:p>
+    <w:p>
+      <w:pPr>
+        <w:pStyle w:val="oancuaDanhsach"/>
+        <w:numPr>
+          <w:ilvl w:val="0"/>
+          <w:numId w:val="40"/>
+        </w:numPr>
+        <w:rPr>
+          <w:rFonts w:ascii="Times New Roman" w:hAnsi="Times New Roman" w:cs="Times New Roman"/>
+          <w:sz w:val="28"/>
+          <w:szCs w:val="28"/>
+        </w:rPr>
+      </w:pPr>
+      <w:r>
+        <w:rPr>
+          <w:rFonts w:ascii="Times New Roman" w:hAnsi="Times New Roman" w:cs="Times New Roman"/>
+          <w:sz w:val="28"/>
+          <w:szCs w:val="28"/>
+        </w:rPr>
+        <w:t>Quét QR code</w:t>
+      </w:r>
+    </w:p>
+    <w:p>
+      <w:pPr>
+        <w:pStyle w:val="oancuaDanhsach"/>
+        <w:numPr>
+          <w:ilvl w:val="0"/>
+          <w:numId w:val="38"/>
+        </w:numPr>
+        <w:rPr>
+          <w:rFonts w:ascii="Times New Roman" w:hAnsi="Times New Roman" w:cs="Times New Roman"/>
+          <w:sz w:val="28"/>
+          <w:szCs w:val="28"/>
+        </w:rPr>
+      </w:pPr>
+      <w:r>
+        <w:rPr>
+          <w:rFonts w:ascii="Times New Roman" w:hAnsi="Times New Roman" w:cs="Times New Roman"/>
+          <w:sz w:val="28"/>
+          <w:szCs w:val="28"/>
+        </w:rPr>
+        <w:t>Bảo mật:</w:t>
+      </w:r>
+    </w:p>
+    <w:p>
+      <w:pPr>
+        <w:pStyle w:val="oancuaDanhsach"/>
+        <w:numPr>
+          <w:ilvl w:val="0"/>
+          <w:numId w:val="41"/>
+        </w:numPr>
+        <w:rPr>
+          <w:rFonts w:ascii="Times New Roman" w:hAnsi="Times New Roman" w:cs="Times New Roman"/>
+          <w:sz w:val="28"/>
+          <w:szCs w:val="28"/>
+        </w:rPr>
+      </w:pPr>
+      <w:r>
+        <w:rPr>
+          <w:rFonts w:ascii="Times New Roman" w:hAnsi="Times New Roman" w:cs="Times New Roman"/>
+          <w:sz w:val="28"/>
+          <w:szCs w:val="28"/>
+        </w:rPr>
+        <w:t>Phải đăng nhập mới được sử dụng phần mềm</w:t>
+      </w:r>
+    </w:p>
+    <w:p>
+      <w:pPr>
+        <w:pStyle w:val="oancuaDanhsach"/>
+        <w:numPr>
+          <w:ilvl w:val="0"/>
+          <w:numId w:val="41"/>
+        </w:numPr>
+        <w:rPr>
+          <w:rFonts w:ascii="Times New Roman" w:hAnsi="Times New Roman" w:cs="Times New Roman"/>
+          <w:sz w:val="28"/>
+          <w:szCs w:val="28"/>
+        </w:rPr>
+      </w:pPr>
+      <w:r>
+        <w:rPr>
+          <w:rFonts w:ascii="Times New Roman" w:hAnsi="Times New Roman" w:cs="Times New Roman"/>
+          <w:sz w:val="28"/>
+          <w:szCs w:val="28"/>
+        </w:rPr>
+        <w:t>Nhân viên chỉ được quản lí bán hàng và khách hàng</w:t>
+      </w:r>
+    </w:p>
+    <w:p>
+      <w:pPr>
+        <w:pStyle w:val="oancuaDanhsach"/>
+        <w:numPr>
+          <w:ilvl w:val="0"/>
+          <w:numId w:val="38"/>
+        </w:numPr>
+        <w:rPr>
+          <w:rFonts w:ascii="Times New Roman" w:hAnsi="Times New Roman" w:cs="Times New Roman"/>
+          <w:sz w:val="28"/>
+          <w:szCs w:val="28"/>
+        </w:rPr>
+      </w:pPr>
+      <w:r>
+        <w:rPr>
+          <w:rFonts w:ascii="Times New Roman" w:hAnsi="Times New Roman" w:cs="Times New Roman"/>
+          <w:sz w:val="28"/>
+          <w:szCs w:val="28"/>
+        </w:rPr>
+        <w:t>Công nghệ:</w:t>
+      </w:r>
+    </w:p>
+    <w:p>
+      <w:pPr>
+        <w:pStyle w:val="oancuaDanhsach"/>
+        <w:numPr>
+          <w:ilvl w:val="0"/>
+          <w:numId w:val="42"/>
+        </w:numPr>
+        <w:rPr>
+          <w:rFonts w:ascii="Times New Roman" w:hAnsi="Times New Roman" w:cs="Times New Roman"/>
+          <w:sz w:val="28"/>
+          <w:szCs w:val="28"/>
+        </w:rPr>
+      </w:pPr>
+      <w:r>
+        <w:rPr>
+          <w:rFonts w:ascii="Times New Roman" w:hAnsi="Times New Roman" w:cs="Times New Roman"/>
+          <w:sz w:val="28"/>
+          <w:szCs w:val="28"/>
+        </w:rPr>
+        <w:t>UI Design</w:t>
+      </w:r>
+    </w:p>
+    <w:p>
+      <w:pPr>
+        <w:pStyle w:val="oancuaDanhsach"/>
+        <w:numPr>
+          <w:ilvl w:val="0"/>
+          <w:numId w:val="42"/>
+        </w:numPr>
+        <w:rPr>
+          <w:rFonts w:ascii="Times New Roman" w:hAnsi="Times New Roman" w:cs="Times New Roman"/>
+          <w:sz w:val="28"/>
+          <w:szCs w:val="28"/>
+        </w:rPr>
+      </w:pPr>
+      <w:r>
+        <w:rPr>
+          <w:rFonts w:ascii="Times New Roman" w:hAnsi="Times New Roman" w:cs="Times New Roman"/>
+          <w:sz w:val="28"/>
+          <w:szCs w:val="28"/>
+        </w:rPr>
+        <w:t>SQL</w:t>
+      </w:r>
+    </w:p>
+    <w:p/>
+    <w:p/>
+    <w:p/>
+    <w:p/>
+    <w:p/>
+    <w:p>
+      <w:pPr>
+        <w:pStyle w:val="u2"/>
       </w:pPr>
       <w:bookmarkStart w:id="3" w:name="_Toc520132214"/>
       <w:r>
+        <w:lastRenderedPageBreak/>
         <w:t>Use case</w:t>
       </w:r>
       <w:bookmarkEnd w:id="3"/>
     </w:p>
     <w:p>
-      <w:pPr>
-        <w:pStyle w:val="Heading1"/>
+      <w:r>
+        <w:drawing>
+          <wp:inline distT="0" distB="0" distL="0" distR="0" wp14:anchorId="02E34C09" wp14:editId="78A4E5C3">
+            <wp:extent cx="5943600" cy="3733800"/>
+            <wp:effectExtent l="0" t="0" r="0" b="0"/>
+            <wp:docPr id="2" name="Hình ảnh 2"/>
+            <wp:cNvGraphicFramePr>
+              <a:graphicFrameLocks xmlns:a="http://schemas.openxmlformats.org/drawingml/2006/main" noChangeAspect="1"/>
+            </wp:cNvGraphicFramePr>
+            <a:graphic xmlns:a="http://schemas.openxmlformats.org/drawingml/2006/main">
+              <a:graphicData uri="http://schemas.openxmlformats.org/drawingml/2006/picture">
+                <pic:pic xmlns:pic="http://schemas.openxmlformats.org/drawingml/2006/picture">
+                  <pic:nvPicPr>
+                    <pic:cNvPr id="1" name=""/>
+                    <pic:cNvPicPr/>
+                  </pic:nvPicPr>
+                  <pic:blipFill>
+                    <a:blip r:embed="rId10"/>
+                    <a:stretch>
+                      <a:fillRect/>
+                    </a:stretch>
+                  </pic:blipFill>
+                  <pic:spPr>
+                    <a:xfrm>
+                      <a:off x="0" y="0"/>
+                      <a:ext cx="5943600" cy="3733800"/>
+                    </a:xfrm>
+                    <a:prstGeom prst="rect">
+                      <a:avLst/>
+                    </a:prstGeom>
+                  </pic:spPr>
+                </pic:pic>
+              </a:graphicData>
+            </a:graphic>
+          </wp:inline>
+        </w:drawing>
+      </w:r>
+    </w:p>
+    <w:p>
+      <w:r>
+        <w:drawing>
+          <wp:inline distT="0" distB="0" distL="0" distR="0" wp14:anchorId="03B63A9D" wp14:editId="15A71584">
+            <wp:extent cx="5943600" cy="3102610"/>
+            <wp:effectExtent l="0" t="0" r="0" b="2540"/>
+            <wp:docPr id="4" name="Hình ảnh 4"/>
+            <wp:cNvGraphicFramePr>
+              <a:graphicFrameLocks xmlns:a="http://schemas.openxmlformats.org/drawingml/2006/main" noChangeAspect="1"/>
+            </wp:cNvGraphicFramePr>
+            <a:graphic xmlns:a="http://schemas.openxmlformats.org/drawingml/2006/main">
+              <a:graphicData uri="http://schemas.openxmlformats.org/drawingml/2006/picture">
+                <pic:pic xmlns:pic="http://schemas.openxmlformats.org/drawingml/2006/picture">
+                  <pic:nvPicPr>
+                    <pic:cNvPr id="1" name=""/>
+                    <pic:cNvPicPr/>
+                  </pic:nvPicPr>
+                  <pic:blipFill>
+                    <a:blip r:embed="rId11"/>
+                    <a:stretch>
+                      <a:fillRect/>
+                    </a:stretch>
+                  </pic:blipFill>
+                  <pic:spPr>
+                    <a:xfrm>
+                      <a:off x="0" y="0"/>
+                      <a:ext cx="5943600" cy="3102610"/>
+                    </a:xfrm>
+                    <a:prstGeom prst="rect">
+                      <a:avLst/>
+                    </a:prstGeom>
+                  </pic:spPr>
+                </pic:pic>
+              </a:graphicData>
+            </a:graphic>
+          </wp:inline>
+        </w:drawing>
+      </w:r>
+    </w:p>
+    <w:p>
+      <w:r>
+        <w:lastRenderedPageBreak/>
+        <w:drawing>
+          <wp:inline distT="0" distB="0" distL="0" distR="0" wp14:anchorId="4FB45127" wp14:editId="2A8B684D">
+            <wp:extent cx="5943600" cy="3297555"/>
+            <wp:effectExtent l="0" t="0" r="0" b="0"/>
+            <wp:docPr id="5" name="Hình ảnh 5"/>
+            <wp:cNvGraphicFramePr>
+              <a:graphicFrameLocks xmlns:a="http://schemas.openxmlformats.org/drawingml/2006/main" noChangeAspect="1"/>
+            </wp:cNvGraphicFramePr>
+            <a:graphic xmlns:a="http://schemas.openxmlformats.org/drawingml/2006/main">
+              <a:graphicData uri="http://schemas.openxmlformats.org/drawingml/2006/picture">
+                <pic:pic xmlns:pic="http://schemas.openxmlformats.org/drawingml/2006/picture">
+                  <pic:nvPicPr>
+                    <pic:cNvPr id="1" name=""/>
+                    <pic:cNvPicPr/>
+                  </pic:nvPicPr>
+                  <pic:blipFill>
+                    <a:blip r:embed="rId12"/>
+                    <a:stretch>
+                      <a:fillRect/>
+                    </a:stretch>
+                  </pic:blipFill>
+                  <pic:spPr>
+                    <a:xfrm>
+                      <a:off x="0" y="0"/>
+                      <a:ext cx="5943600" cy="3297555"/>
+                    </a:xfrm>
+                    <a:prstGeom prst="rect">
+                      <a:avLst/>
+                    </a:prstGeom>
+                  </pic:spPr>
+                </pic:pic>
+              </a:graphicData>
+            </a:graphic>
+          </wp:inline>
+        </w:drawing>
+      </w:r>
+    </w:p>
+    <w:p/>
+    <w:p/>
+    <w:p>
+      <w:pPr>
+        <w:pStyle w:val="u1"/>
       </w:pPr>
       <w:bookmarkStart w:id="4" w:name="_Toc520132215"/>
       <w:r>
+        <w:lastRenderedPageBreak/>
         <w:t>Thiết kế</w:t>
       </w:r>
       <w:bookmarkEnd w:id="4"/>
     </w:p>
     <w:p>
       <w:pPr>
-        <w:pStyle w:val="Heading2"/>
+        <w:pStyle w:val="u2"/>
       </w:pPr>
       <w:bookmarkStart w:id="5" w:name="_Toc520132216"/>
       <w:r>
@@ -3693,7 +4210,7 @@
     </w:p>
     <w:p>
       <w:pPr>
-        <w:pStyle w:val="Heading2"/>
+        <w:pStyle w:val="u2"/>
       </w:pPr>
       <w:bookmarkStart w:id="6" w:name="_Toc520132217"/>
       <w:r>
@@ -3703,7 +4220,7 @@
     </w:p>
     <w:p>
       <w:pPr>
-        <w:pStyle w:val="Heading3"/>
+        <w:pStyle w:val="u3"/>
       </w:pPr>
       <w:bookmarkStart w:id="7" w:name="_Toc520132218"/>
       <w:r>
@@ -3713,7 +4230,7 @@
     </w:p>
     <w:p>
       <w:pPr>
-        <w:pStyle w:val="Heading3"/>
+        <w:pStyle w:val="u3"/>
       </w:pPr>
       <w:bookmarkStart w:id="8" w:name="_Toc520132219"/>
       <w:r>
@@ -3726,7 +4243,7 @@
     </w:p>
     <w:p>
       <w:pPr>
-        <w:pStyle w:val="Heading2"/>
+        <w:pStyle w:val="u2"/>
       </w:pPr>
       <w:bookmarkStart w:id="9" w:name="_Toc520132220"/>
       <w:r>
@@ -3736,7 +4253,7 @@
     </w:p>
     <w:p>
       <w:pPr>
-        <w:pStyle w:val="Heading3"/>
+        <w:pStyle w:val="u3"/>
       </w:pPr>
       <w:bookmarkStart w:id="10" w:name="_Toc520132221"/>
       <w:r>
@@ -3746,7 +4263,7 @@
     </w:p>
     <w:p>
       <w:pPr>
-        <w:pStyle w:val="Heading3"/>
+        <w:pStyle w:val="u3"/>
       </w:pPr>
       <w:bookmarkStart w:id="11" w:name="_Toc520132222"/>
       <w:r>
@@ -3756,7 +4273,7 @@
     </w:p>
     <w:p>
       <w:pPr>
-        <w:pStyle w:val="Heading4"/>
+        <w:pStyle w:val="u4"/>
       </w:pPr>
       <w:r>
         <w:t>Thiết kế Form X</w:t>
@@ -3764,7 +4281,7 @@
     </w:p>
     <w:p>
       <w:pPr>
-        <w:pStyle w:val="Heading4"/>
+        <w:pStyle w:val="u4"/>
       </w:pPr>
       <w:r>
         <w:t>Thiết kế Form Y</w:t>
@@ -3772,7 +4289,7 @@
     </w:p>
     <w:p>
       <w:pPr>
-        <w:pStyle w:val="Heading1"/>
+        <w:pStyle w:val="u1"/>
       </w:pPr>
       <w:bookmarkStart w:id="12" w:name="_Toc520132223"/>
       <w:r>
@@ -3782,7 +4299,7 @@
     </w:p>
     <w:p>
       <w:pPr>
-        <w:pStyle w:val="Heading2"/>
+        <w:pStyle w:val="u2"/>
       </w:pPr>
       <w:bookmarkStart w:id="13" w:name="_Toc520132224"/>
       <w:r>
@@ -3792,7 +4309,7 @@
     </w:p>
     <w:p>
       <w:pPr>
-        <w:pStyle w:val="Heading3"/>
+        <w:pStyle w:val="u3"/>
       </w:pPr>
       <w:bookmarkStart w:id="14" w:name="_Toc520132225"/>
       <w:r>
@@ -3802,7 +4319,7 @@
     </w:p>
     <w:p>
       <w:pPr>
-        <w:pStyle w:val="Heading3"/>
+        <w:pStyle w:val="u3"/>
       </w:pPr>
       <w:bookmarkStart w:id="15" w:name="_Toc520132226"/>
       <w:r>
@@ -3812,7 +4329,7 @@
     </w:p>
     <w:p>
       <w:pPr>
-        <w:pStyle w:val="Heading4"/>
+        <w:pStyle w:val="u4"/>
       </w:pPr>
       <w:r>
         <w:t xml:space="preserve">SQL đối với </w:t>
@@ -3823,7 +4340,7 @@
     </w:p>
     <w:p>
       <w:pPr>
-        <w:pStyle w:val="Heading4"/>
+        <w:pStyle w:val="u4"/>
       </w:pPr>
       <w:r>
         <w:t xml:space="preserve">SQL đối với </w:t>
@@ -3834,7 +4351,7 @@
     </w:p>
     <w:p>
       <w:pPr>
-        <w:pStyle w:val="Heading3"/>
+        <w:pStyle w:val="u3"/>
       </w:pPr>
       <w:bookmarkStart w:id="16" w:name="_Toc520132227"/>
       <w:r>
@@ -3844,7 +4361,7 @@
     </w:p>
     <w:p>
       <w:pPr>
-        <w:pStyle w:val="Heading4"/>
+        <w:pStyle w:val="u4"/>
       </w:pPr>
       <w:r>
         <w:t>Procedure 1</w:t>
@@ -3852,16 +4369,15 @@
     </w:p>
     <w:p>
       <w:pPr>
-        <w:pStyle w:val="Heading4"/>
+        <w:pStyle w:val="u4"/>
       </w:pPr>
       <w:r>
-        <w:lastRenderedPageBreak/>
         <w:t>Procedure 2</w:t>
       </w:r>
     </w:p>
     <w:p>
       <w:pPr>
-        <w:pStyle w:val="Heading2"/>
+        <w:pStyle w:val="u2"/>
       </w:pPr>
       <w:bookmarkStart w:id="17" w:name="_Toc520132228"/>
       <w:r>
@@ -3871,7 +4387,7 @@
     </w:p>
     <w:p>
       <w:pPr>
-        <w:pStyle w:val="Heading3"/>
+        <w:pStyle w:val="u3"/>
       </w:pPr>
       <w:bookmarkStart w:id="18" w:name="_Toc520132229"/>
       <w:r>
@@ -3881,7 +4397,7 @@
     </w:p>
     <w:p>
       <w:pPr>
-        <w:pStyle w:val="Heading4"/>
+        <w:pStyle w:val="u4"/>
       </w:pPr>
       <w:r>
         <w:t xml:space="preserve">Lớp tiện ích </w:t>
@@ -3892,7 +4408,7 @@
     </w:p>
     <w:p>
       <w:pPr>
-        <w:pStyle w:val="Heading4"/>
+        <w:pStyle w:val="u4"/>
       </w:pPr>
       <w:r>
         <w:t>Lớp tiện ích Y</w:t>
@@ -3900,10 +4416,11 @@
     </w:p>
     <w:p>
       <w:pPr>
-        <w:pStyle w:val="Heading3"/>
+        <w:pStyle w:val="u3"/>
       </w:pPr>
       <w:bookmarkStart w:id="19" w:name="_Toc520132230"/>
       <w:r>
+        <w:lastRenderedPageBreak/>
         <w:t xml:space="preserve">Model class - </w:t>
       </w:r>
       <w:r>
@@ -3913,7 +4430,7 @@
     </w:p>
     <w:p>
       <w:pPr>
-        <w:pStyle w:val="Heading4"/>
+        <w:pStyle w:val="u4"/>
       </w:pPr>
       <w:r>
         <w:t>Model</w:t>
@@ -3927,7 +4444,7 @@
     </w:p>
     <w:p>
       <w:pPr>
-        <w:pStyle w:val="Heading4"/>
+        <w:pStyle w:val="u4"/>
       </w:pPr>
       <w:r>
         <w:t>Model 2</w:t>
@@ -3935,7 +4452,7 @@
     </w:p>
     <w:p>
       <w:pPr>
-        <w:pStyle w:val="Heading3"/>
+        <w:pStyle w:val="u3"/>
       </w:pPr>
       <w:bookmarkStart w:id="20" w:name="_Toc520132231"/>
       <w:r>
@@ -3951,7 +4468,7 @@
     </w:p>
     <w:p>
       <w:pPr>
-        <w:pStyle w:val="Heading4"/>
+        <w:pStyle w:val="u4"/>
       </w:pPr>
       <w:r>
         <w:t xml:space="preserve">Lớp </w:t>
@@ -3965,7 +4482,7 @@
     </w:p>
     <w:p>
       <w:pPr>
-        <w:pStyle w:val="Heading4"/>
+        <w:pStyle w:val="u4"/>
       </w:pPr>
       <w:r>
         <w:t>Lớp DAO làm việc với Bảng 2</w:t>
@@ -3973,7 +4490,7 @@
     </w:p>
     <w:p>
       <w:pPr>
-        <w:pStyle w:val="Heading2"/>
+        <w:pStyle w:val="u2"/>
       </w:pPr>
       <w:bookmarkStart w:id="21" w:name="_Toc520132232"/>
       <w:r>
@@ -3983,18 +4500,18 @@
     </w:p>
     <w:p>
       <w:pPr>
-        <w:pStyle w:val="Heading3"/>
-      </w:pPr>
-      <w:bookmarkStart w:id="22" w:name="_Toc520132234"/>
-      <w:bookmarkStart w:id="23" w:name="_Toc520132233"/>
+        <w:pStyle w:val="u3"/>
+      </w:pPr>
+      <w:bookmarkStart w:id="22" w:name="_Toc520132233"/>
+      <w:bookmarkStart w:id="23" w:name="_Toc520132234"/>
       <w:r>
         <w:t>Xử lý Form X</w:t>
       </w:r>
-      <w:bookmarkEnd w:id="23"/>
+      <w:bookmarkEnd w:id="22"/>
     </w:p>
     <w:p>
       <w:pPr>
-        <w:pStyle w:val="Heading3"/>
+        <w:pStyle w:val="u3"/>
       </w:pPr>
       <w:r>
         <w:t>Xử</w:t>
@@ -4005,11 +4522,11 @@
       <w:r>
         <w:t>orm Y</w:t>
       </w:r>
-      <w:bookmarkEnd w:id="22"/>
+      <w:bookmarkEnd w:id="23"/>
     </w:p>
     <w:p>
       <w:pPr>
-        <w:pStyle w:val="Heading1"/>
+        <w:pStyle w:val="u1"/>
       </w:pPr>
       <w:bookmarkStart w:id="24" w:name="_Toc520132235"/>
       <w:r>
@@ -4019,7 +4536,7 @@
     </w:p>
     <w:p>
       <w:pPr>
-        <w:pStyle w:val="Heading2"/>
+        <w:pStyle w:val="u2"/>
       </w:pPr>
       <w:bookmarkStart w:id="25" w:name="_Toc520132236"/>
       <w:r>
@@ -4032,7 +4549,7 @@
     </w:p>
     <w:p>
       <w:pPr>
-        <w:pStyle w:val="Heading1"/>
+        <w:pStyle w:val="u1"/>
       </w:pPr>
       <w:bookmarkStart w:id="26" w:name="_Toc520132238"/>
       <w:r>
@@ -4042,27 +4559,27 @@
     </w:p>
     <w:p>
       <w:pPr>
-        <w:pStyle w:val="Heading2"/>
-      </w:pPr>
-      <w:bookmarkStart w:id="27" w:name="_Toc520132239"/>
-      <w:bookmarkStart w:id="28" w:name="_Toc520132237"/>
+        <w:pStyle w:val="u2"/>
+      </w:pPr>
+      <w:bookmarkStart w:id="27" w:name="_Toc520132237"/>
+      <w:bookmarkStart w:id="28" w:name="_Toc520132239"/>
       <w:r>
         <w:t>Kiểm thử form Y</w:t>
+      </w:r>
+      <w:bookmarkEnd w:id="27"/>
+    </w:p>
+    <w:p>
+      <w:pPr>
+        <w:pStyle w:val="u2"/>
+      </w:pPr>
+      <w:r>
+        <w:t>Hướng dẫn chuyển đổi jar thành exe</w:t>
       </w:r>
       <w:bookmarkEnd w:id="28"/>
     </w:p>
     <w:p>
       <w:pPr>
-        <w:pStyle w:val="Heading2"/>
-      </w:pPr>
-      <w:r>
-        <w:t>Hướng dẫn chuyển đổi jar thành exe</w:t>
-      </w:r>
-      <w:bookmarkEnd w:id="27"/>
-    </w:p>
-    <w:p>
-      <w:pPr>
-        <w:pStyle w:val="Heading2"/>
+        <w:pStyle w:val="u2"/>
       </w:pPr>
       <w:bookmarkStart w:id="29" w:name="_Toc520132240"/>
       <w:r>
@@ -4072,7 +4589,7 @@
     </w:p>
     <w:p>
       <w:pPr>
-        <w:pStyle w:val="Heading2"/>
+        <w:pStyle w:val="u2"/>
       </w:pPr>
       <w:bookmarkStart w:id="30" w:name="_Toc520132241"/>
       <w:r>
@@ -4082,8 +4599,8 @@
     </w:p>
     <w:p/>
     <w:sectPr>
-      <w:headerReference w:type="default" r:id="rId10"/>
-      <w:footerReference w:type="default" r:id="rId11"/>
+      <w:headerReference w:type="default" r:id="rId13"/>
+      <w:footerReference w:type="default" r:id="rId14"/>
       <w:pgSz w:w="12240" w:h="15840"/>
       <w:pgMar w:top="1440" w:right="1440" w:bottom="1440" w:left="1440" w:header="567" w:footer="720" w:gutter="0"/>
       <w:pgNumType w:start="0"/>
@@ -4124,7 +4641,7 @@
 <w:ftr xmlns:wpc="http://schemas.microsoft.com/office/word/2010/wordprocessingCanvas" xmlns:cx="http://schemas.microsoft.com/office/drawing/2014/chartex" xmlns:cx1="http://schemas.microsoft.com/office/drawing/2015/9/8/chartex" xmlns:cx2="http://schemas.microsoft.com/office/drawing/2015/10/21/chartex" xmlns:cx3="http://schemas.microsoft.com/office/drawing/2016/5/9/chartex" xmlns:cx4="http://schemas.microsoft.com/office/drawing/2016/5/10/chartex" xmlns:cx5="http://schemas.microsoft.com/office/drawing/2016/5/11/chartex" xmlns:cx6="http://schemas.microsoft.com/office/drawing/2016/5/12/chartex" xmlns:cx7="http://schemas.microsoft.com/office/drawing/2016/5/13/chartex" xmlns:cx8="http://schemas.microsoft.com/office/drawing/2016/5/14/chartex" xmlns:mc="http://schemas.openxmlformats.org/markup-compatibility/2006" xmlns:aink="http://schemas.microsoft.com/office/drawing/2016/ink" xmlns:am3d="http://schemas.microsoft.com/office/drawing/2017/model3d" xmlns:o="urn:schemas-microsoft-com:office:office" xmlns:oel="http://schemas.microsoft.com/office/2019/extlst" xmlns:r="http://schemas.openxmlformats.org/officeDocument/2006/relationships" xmlns:m="http://schemas.openxmlformats.org/officeDocument/2006/math" xmlns:v="urn:schemas-microsoft-com:vml" xmlns:wp14="http://schemas.microsoft.com/office/word/2010/wordprocessingDrawing" xmlns:wp="http://schemas.openxmlformats.org/drawingml/2006/wordprocessingDrawing" xmlns:w10="urn:schemas-microsoft-com:office:word" xmlns:w="http://schemas.openxmlformats.org/wordprocessingml/2006/main" xmlns:w14="http://schemas.microsoft.com/office/word/2010/wordml" xmlns:w15="http://schemas.microsoft.com/office/word/2012/wordml" xmlns:w16cex="http://schemas.microsoft.com/office/word/2018/wordml/cex" xmlns:w16cid="http://schemas.microsoft.com/office/word/2016/wordml/cid" xmlns:w16="http://schemas.microsoft.com/office/word/2018/wordml" xmlns:w16sdtdh="http://schemas.microsoft.com/office/word/2020/wordml/sdtdatahash" xmlns:w16se="http://schemas.microsoft.com/office/word/2015/wordml/symex" xmlns:wpg="http://schemas.microsoft.com/office/word/2010/wordprocessingGroup" xmlns:wpi="http://schemas.microsoft.com/office/word/2010/wordprocessingInk" xmlns:wne="http://schemas.microsoft.com/office/word/2006/wordml" xmlns:wps="http://schemas.microsoft.com/office/word/2010/wordprocessingShape" mc:Ignorable="w14 w15 w16se w16cid w16 w16cex w16sdtdh wp14">
   <w:p>
     <w:pPr>
-      <w:pStyle w:val="Footer"/>
+      <w:pStyle w:val="Chntrang"/>
       <w:pBdr>
         <w:top w:val="single" w:sz="4" w:space="1" w:color="auto"/>
       </w:pBdr>
@@ -4201,7 +4718,7 @@
   </w:p>
   <w:p>
     <w:pPr>
-      <w:pStyle w:val="Footer"/>
+      <w:pStyle w:val="Chntrang"/>
       <w:tabs>
         <w:tab w:val="clear" w:pos="4680"/>
       </w:tabs>
@@ -4239,7 +4756,7 @@
 <w:hdr xmlns:wpc="http://schemas.microsoft.com/office/word/2010/wordprocessingCanvas" xmlns:cx="http://schemas.microsoft.com/office/drawing/2014/chartex" xmlns:cx1="http://schemas.microsoft.com/office/drawing/2015/9/8/chartex" xmlns:cx2="http://schemas.microsoft.com/office/drawing/2015/10/21/chartex" xmlns:cx3="http://schemas.microsoft.com/office/drawing/2016/5/9/chartex" xmlns:cx4="http://schemas.microsoft.com/office/drawing/2016/5/10/chartex" xmlns:cx5="http://schemas.microsoft.com/office/drawing/2016/5/11/chartex" xmlns:cx6="http://schemas.microsoft.com/office/drawing/2016/5/12/chartex" xmlns:cx7="http://schemas.microsoft.com/office/drawing/2016/5/13/chartex" xmlns:cx8="http://schemas.microsoft.com/office/drawing/2016/5/14/chartex" xmlns:mc="http://schemas.openxmlformats.org/markup-compatibility/2006" xmlns:aink="http://schemas.microsoft.com/office/drawing/2016/ink" xmlns:am3d="http://schemas.microsoft.com/office/drawing/2017/model3d" xmlns:o="urn:schemas-microsoft-com:office:office" xmlns:oel="http://schemas.microsoft.com/office/2019/extlst" xmlns:r="http://schemas.openxmlformats.org/officeDocument/2006/relationships" xmlns:m="http://schemas.openxmlformats.org/officeDocument/2006/math" xmlns:v="urn:schemas-microsoft-com:vml" xmlns:wp14="http://schemas.microsoft.com/office/word/2010/wordprocessingDrawing" xmlns:wp="http://schemas.openxmlformats.org/drawingml/2006/wordprocessingDrawing" xmlns:w10="urn:schemas-microsoft-com:office:word" xmlns:w="http://schemas.openxmlformats.org/wordprocessingml/2006/main" xmlns:w14="http://schemas.microsoft.com/office/word/2010/wordml" xmlns:w15="http://schemas.microsoft.com/office/word/2012/wordml" xmlns:w16cex="http://schemas.microsoft.com/office/word/2018/wordml/cex" xmlns:w16cid="http://schemas.microsoft.com/office/word/2016/wordml/cid" xmlns:w16="http://schemas.microsoft.com/office/word/2018/wordml" xmlns:w16sdtdh="http://schemas.microsoft.com/office/word/2020/wordml/sdtdatahash" xmlns:w16se="http://schemas.microsoft.com/office/word/2015/wordml/symex" xmlns:wpg="http://schemas.microsoft.com/office/word/2010/wordprocessingGroup" xmlns:wpi="http://schemas.microsoft.com/office/word/2010/wordprocessingInk" xmlns:wne="http://schemas.microsoft.com/office/word/2006/wordml" xmlns:wps="http://schemas.microsoft.com/office/word/2010/wordprocessingShape" mc:Ignorable="w14 w15 w16se w16cid w16 w16cex w16sdtdh wp14">
   <w:p>
     <w:pPr>
-      <w:pStyle w:val="Header"/>
+      <w:pStyle w:val="utrang"/>
       <w:pBdr>
         <w:bottom w:val="single" w:sz="4" w:space="1" w:color="auto"/>
       </w:pBdr>
@@ -4726,6 +5243,119 @@
     </w:lvl>
   </w:abstractNum>
   <w:abstractNum w:abstractNumId="4" w15:restartNumberingAfterBreak="0">
+    <w:nsid w:val="14617A38"/>
+    <w:multiLevelType w:val="hybridMultilevel"/>
+    <w:tmpl w:val="83AA9B3E"/>
+    <w:lvl w:ilvl="0" w:tplc="042A0001">
+      <w:start w:val="1"/>
+      <w:numFmt w:val="bullet"/>
+      <w:lvlText w:val=""/>
+      <w:lvlJc w:val="left"/>
+      <w:pPr>
+        <w:ind w:left="720" w:hanging="360"/>
+      </w:pPr>
+      <w:rPr>
+        <w:rFonts w:ascii="Symbol" w:hAnsi="Symbol" w:hint="default"/>
+      </w:rPr>
+    </w:lvl>
+    <w:lvl w:ilvl="1" w:tplc="042A0003" w:tentative="1">
+      <w:start w:val="1"/>
+      <w:numFmt w:val="bullet"/>
+      <w:lvlText w:val="o"/>
+      <w:lvlJc w:val="left"/>
+      <w:pPr>
+        <w:ind w:left="1440" w:hanging="360"/>
+      </w:pPr>
+      <w:rPr>
+        <w:rFonts w:ascii="Courier New" w:hAnsi="Courier New" w:cs="Courier New" w:hint="default"/>
+      </w:rPr>
+    </w:lvl>
+    <w:lvl w:ilvl="2" w:tplc="042A0005" w:tentative="1">
+      <w:start w:val="1"/>
+      <w:numFmt w:val="bullet"/>
+      <w:lvlText w:val=""/>
+      <w:lvlJc w:val="left"/>
+      <w:pPr>
+        <w:ind w:left="2160" w:hanging="360"/>
+      </w:pPr>
+      <w:rPr>
+        <w:rFonts w:ascii="Wingdings" w:hAnsi="Wingdings" w:hint="default"/>
+      </w:rPr>
+    </w:lvl>
+    <w:lvl w:ilvl="3" w:tplc="042A0001" w:tentative="1">
+      <w:start w:val="1"/>
+      <w:numFmt w:val="bullet"/>
+      <w:lvlText w:val=""/>
+      <w:lvlJc w:val="left"/>
+      <w:pPr>
+        <w:ind w:left="2880" w:hanging="360"/>
+      </w:pPr>
+      <w:rPr>
+        <w:rFonts w:ascii="Symbol" w:hAnsi="Symbol" w:hint="default"/>
+      </w:rPr>
+    </w:lvl>
+    <w:lvl w:ilvl="4" w:tplc="042A0003" w:tentative="1">
+      <w:start w:val="1"/>
+      <w:numFmt w:val="bullet"/>
+      <w:lvlText w:val="o"/>
+      <w:lvlJc w:val="left"/>
+      <w:pPr>
+        <w:ind w:left="3600" w:hanging="360"/>
+      </w:pPr>
+      <w:rPr>
+        <w:rFonts w:ascii="Courier New" w:hAnsi="Courier New" w:cs="Courier New" w:hint="default"/>
+      </w:rPr>
+    </w:lvl>
+    <w:lvl w:ilvl="5" w:tplc="042A0005" w:tentative="1">
+      <w:start w:val="1"/>
+      <w:numFmt w:val="bullet"/>
+      <w:lvlText w:val=""/>
+      <w:lvlJc w:val="left"/>
+      <w:pPr>
+        <w:ind w:left="4320" w:hanging="360"/>
+      </w:pPr>
+      <w:rPr>
+        <w:rFonts w:ascii="Wingdings" w:hAnsi="Wingdings" w:hint="default"/>
+      </w:rPr>
+    </w:lvl>
+    <w:lvl w:ilvl="6" w:tplc="042A0001" w:tentative="1">
+      <w:start w:val="1"/>
+      <w:numFmt w:val="bullet"/>
+      <w:lvlText w:val=""/>
+      <w:lvlJc w:val="left"/>
+      <w:pPr>
+        <w:ind w:left="5040" w:hanging="360"/>
+      </w:pPr>
+      <w:rPr>
+        <w:rFonts w:ascii="Symbol" w:hAnsi="Symbol" w:hint="default"/>
+      </w:rPr>
+    </w:lvl>
+    <w:lvl w:ilvl="7" w:tplc="042A0003" w:tentative="1">
+      <w:start w:val="1"/>
+      <w:numFmt w:val="bullet"/>
+      <w:lvlText w:val="o"/>
+      <w:lvlJc w:val="left"/>
+      <w:pPr>
+        <w:ind w:left="5760" w:hanging="360"/>
+      </w:pPr>
+      <w:rPr>
+        <w:rFonts w:ascii="Courier New" w:hAnsi="Courier New" w:cs="Courier New" w:hint="default"/>
+      </w:rPr>
+    </w:lvl>
+    <w:lvl w:ilvl="8" w:tplc="042A0005" w:tentative="1">
+      <w:start w:val="1"/>
+      <w:numFmt w:val="bullet"/>
+      <w:lvlText w:val=""/>
+      <w:lvlJc w:val="left"/>
+      <w:pPr>
+        <w:ind w:left="6480" w:hanging="360"/>
+      </w:pPr>
+      <w:rPr>
+        <w:rFonts w:ascii="Wingdings" w:hAnsi="Wingdings" w:hint="default"/>
+      </w:rPr>
+    </w:lvl>
+  </w:abstractNum>
+  <w:abstractNum w:abstractNumId="5" w15:restartNumberingAfterBreak="0">
     <w:nsid w:val="18CE396D"/>
     <w:multiLevelType w:val="hybridMultilevel"/>
     <w:tmpl w:val="FCFCE506"/>
@@ -4814,7 +5444,120 @@
       </w:pPr>
     </w:lvl>
   </w:abstractNum>
-  <w:abstractNum w:abstractNumId="5" w15:restartNumberingAfterBreak="0">
+  <w:abstractNum w:abstractNumId="6" w15:restartNumberingAfterBreak="0">
+    <w:nsid w:val="1A196D62"/>
+    <w:multiLevelType w:val="hybridMultilevel"/>
+    <w:tmpl w:val="247639CC"/>
+    <w:lvl w:ilvl="0" w:tplc="042A0001">
+      <w:start w:val="1"/>
+      <w:numFmt w:val="bullet"/>
+      <w:lvlText w:val=""/>
+      <w:lvlJc w:val="left"/>
+      <w:pPr>
+        <w:ind w:left="720" w:hanging="360"/>
+      </w:pPr>
+      <w:rPr>
+        <w:rFonts w:ascii="Symbol" w:hAnsi="Symbol" w:hint="default"/>
+      </w:rPr>
+    </w:lvl>
+    <w:lvl w:ilvl="1" w:tplc="042A0003" w:tentative="1">
+      <w:start w:val="1"/>
+      <w:numFmt w:val="bullet"/>
+      <w:lvlText w:val="o"/>
+      <w:lvlJc w:val="left"/>
+      <w:pPr>
+        <w:ind w:left="1440" w:hanging="360"/>
+      </w:pPr>
+      <w:rPr>
+        <w:rFonts w:ascii="Courier New" w:hAnsi="Courier New" w:cs="Courier New" w:hint="default"/>
+      </w:rPr>
+    </w:lvl>
+    <w:lvl w:ilvl="2" w:tplc="042A0005" w:tentative="1">
+      <w:start w:val="1"/>
+      <w:numFmt w:val="bullet"/>
+      <w:lvlText w:val=""/>
+      <w:lvlJc w:val="left"/>
+      <w:pPr>
+        <w:ind w:left="2160" w:hanging="360"/>
+      </w:pPr>
+      <w:rPr>
+        <w:rFonts w:ascii="Wingdings" w:hAnsi="Wingdings" w:hint="default"/>
+      </w:rPr>
+    </w:lvl>
+    <w:lvl w:ilvl="3" w:tplc="042A0001" w:tentative="1">
+      <w:start w:val="1"/>
+      <w:numFmt w:val="bullet"/>
+      <w:lvlText w:val=""/>
+      <w:lvlJc w:val="left"/>
+      <w:pPr>
+        <w:ind w:left="2880" w:hanging="360"/>
+      </w:pPr>
+      <w:rPr>
+        <w:rFonts w:ascii="Symbol" w:hAnsi="Symbol" w:hint="default"/>
+      </w:rPr>
+    </w:lvl>
+    <w:lvl w:ilvl="4" w:tplc="042A0003" w:tentative="1">
+      <w:start w:val="1"/>
+      <w:numFmt w:val="bullet"/>
+      <w:lvlText w:val="o"/>
+      <w:lvlJc w:val="left"/>
+      <w:pPr>
+        <w:ind w:left="3600" w:hanging="360"/>
+      </w:pPr>
+      <w:rPr>
+        <w:rFonts w:ascii="Courier New" w:hAnsi="Courier New" w:cs="Courier New" w:hint="default"/>
+      </w:rPr>
+    </w:lvl>
+    <w:lvl w:ilvl="5" w:tplc="042A0005" w:tentative="1">
+      <w:start w:val="1"/>
+      <w:numFmt w:val="bullet"/>
+      <w:lvlText w:val=""/>
+      <w:lvlJc w:val="left"/>
+      <w:pPr>
+        <w:ind w:left="4320" w:hanging="360"/>
+      </w:pPr>
+      <w:rPr>
+        <w:rFonts w:ascii="Wingdings" w:hAnsi="Wingdings" w:hint="default"/>
+      </w:rPr>
+    </w:lvl>
+    <w:lvl w:ilvl="6" w:tplc="042A0001" w:tentative="1">
+      <w:start w:val="1"/>
+      <w:numFmt w:val="bullet"/>
+      <w:lvlText w:val=""/>
+      <w:lvlJc w:val="left"/>
+      <w:pPr>
+        <w:ind w:left="5040" w:hanging="360"/>
+      </w:pPr>
+      <w:rPr>
+        <w:rFonts w:ascii="Symbol" w:hAnsi="Symbol" w:hint="default"/>
+      </w:rPr>
+    </w:lvl>
+    <w:lvl w:ilvl="7" w:tplc="042A0003" w:tentative="1">
+      <w:start w:val="1"/>
+      <w:numFmt w:val="bullet"/>
+      <w:lvlText w:val="o"/>
+      <w:lvlJc w:val="left"/>
+      <w:pPr>
+        <w:ind w:left="5760" w:hanging="360"/>
+      </w:pPr>
+      <w:rPr>
+        <w:rFonts w:ascii="Courier New" w:hAnsi="Courier New" w:cs="Courier New" w:hint="default"/>
+      </w:rPr>
+    </w:lvl>
+    <w:lvl w:ilvl="8" w:tplc="042A0005" w:tentative="1">
+      <w:start w:val="1"/>
+      <w:numFmt w:val="bullet"/>
+      <w:lvlText w:val=""/>
+      <w:lvlJc w:val="left"/>
+      <w:pPr>
+        <w:ind w:left="6480" w:hanging="360"/>
+      </w:pPr>
+      <w:rPr>
+        <w:rFonts w:ascii="Wingdings" w:hAnsi="Wingdings" w:hint="default"/>
+      </w:rPr>
+    </w:lvl>
+  </w:abstractNum>
+  <w:abstractNum w:abstractNumId="7" w15:restartNumberingAfterBreak="0">
     <w:nsid w:val="1A491E32"/>
     <w:multiLevelType w:val="hybridMultilevel"/>
     <w:tmpl w:val="CB86784C"/>
@@ -4903,7 +5646,7 @@
       </w:pPr>
     </w:lvl>
   </w:abstractNum>
-  <w:abstractNum w:abstractNumId="6" w15:restartNumberingAfterBreak="0">
+  <w:abstractNum w:abstractNumId="8" w15:restartNumberingAfterBreak="0">
     <w:nsid w:val="1EF55B3C"/>
     <w:multiLevelType w:val="hybridMultilevel"/>
     <w:tmpl w:val="C79056D0"/>
@@ -5016,7 +5759,7 @@
       </w:rPr>
     </w:lvl>
   </w:abstractNum>
-  <w:abstractNum w:abstractNumId="7" w15:restartNumberingAfterBreak="0">
+  <w:abstractNum w:abstractNumId="9" w15:restartNumberingAfterBreak="0">
     <w:nsid w:val="21EB7350"/>
     <w:multiLevelType w:val="hybridMultilevel"/>
     <w:tmpl w:val="2430D1C6"/>
@@ -5129,7 +5872,93 @@
       </w:rPr>
     </w:lvl>
   </w:abstractNum>
-  <w:abstractNum w:abstractNumId="8" w15:restartNumberingAfterBreak="0">
+  <w:abstractNum w:abstractNumId="10" w15:restartNumberingAfterBreak="0">
+    <w:nsid w:val="266F2DFF"/>
+    <w:multiLevelType w:val="hybridMultilevel"/>
+    <w:tmpl w:val="842AB3C8"/>
+    <w:lvl w:ilvl="0" w:tplc="042A000F">
+      <w:start w:val="1"/>
+      <w:numFmt w:val="decimal"/>
+      <w:lvlText w:val="%1."/>
+      <w:lvlJc w:val="left"/>
+      <w:pPr>
+        <w:ind w:left="720" w:hanging="360"/>
+      </w:pPr>
+    </w:lvl>
+    <w:lvl w:ilvl="1" w:tplc="042A0019" w:tentative="1">
+      <w:start w:val="1"/>
+      <w:numFmt w:val="lowerLetter"/>
+      <w:lvlText w:val="%2."/>
+      <w:lvlJc w:val="left"/>
+      <w:pPr>
+        <w:ind w:left="1440" w:hanging="360"/>
+      </w:pPr>
+    </w:lvl>
+    <w:lvl w:ilvl="2" w:tplc="042A001B" w:tentative="1">
+      <w:start w:val="1"/>
+      <w:numFmt w:val="lowerRoman"/>
+      <w:lvlText w:val="%3."/>
+      <w:lvlJc w:val="right"/>
+      <w:pPr>
+        <w:ind w:left="2160" w:hanging="180"/>
+      </w:pPr>
+    </w:lvl>
+    <w:lvl w:ilvl="3" w:tplc="042A000F" w:tentative="1">
+      <w:start w:val="1"/>
+      <w:numFmt w:val="decimal"/>
+      <w:lvlText w:val="%4."/>
+      <w:lvlJc w:val="left"/>
+      <w:pPr>
+        <w:ind w:left="2880" w:hanging="360"/>
+      </w:pPr>
+    </w:lvl>
+    <w:lvl w:ilvl="4" w:tplc="042A0019" w:tentative="1">
+      <w:start w:val="1"/>
+      <w:numFmt w:val="lowerLetter"/>
+      <w:lvlText w:val="%5."/>
+      <w:lvlJc w:val="left"/>
+      <w:pPr>
+        <w:ind w:left="3600" w:hanging="360"/>
+      </w:pPr>
+    </w:lvl>
+    <w:lvl w:ilvl="5" w:tplc="042A001B" w:tentative="1">
+      <w:start w:val="1"/>
+      <w:numFmt w:val="lowerRoman"/>
+      <w:lvlText w:val="%6."/>
+      <w:lvlJc w:val="right"/>
+      <w:pPr>
+        <w:ind w:left="4320" w:hanging="180"/>
+      </w:pPr>
+    </w:lvl>
+    <w:lvl w:ilvl="6" w:tplc="042A000F" w:tentative="1">
+      <w:start w:val="1"/>
+      <w:numFmt w:val="decimal"/>
+      <w:lvlText w:val="%7."/>
+      <w:lvlJc w:val="left"/>
+      <w:pPr>
+        <w:ind w:left="5040" w:hanging="360"/>
+      </w:pPr>
+    </w:lvl>
+    <w:lvl w:ilvl="7" w:tplc="042A0019" w:tentative="1">
+      <w:start w:val="1"/>
+      <w:numFmt w:val="lowerLetter"/>
+      <w:lvlText w:val="%8."/>
+      <w:lvlJc w:val="left"/>
+      <w:pPr>
+        <w:ind w:left="5760" w:hanging="360"/>
+      </w:pPr>
+    </w:lvl>
+    <w:lvl w:ilvl="8" w:tplc="042A001B" w:tentative="1">
+      <w:start w:val="1"/>
+      <w:numFmt w:val="lowerRoman"/>
+      <w:lvlText w:val="%9."/>
+      <w:lvlJc w:val="right"/>
+      <w:pPr>
+        <w:ind w:left="6480" w:hanging="180"/>
+      </w:pPr>
+    </w:lvl>
+  </w:abstractNum>
+  <w:abstractNum w:abstractNumId="11" w15:restartNumberingAfterBreak="0">
     <w:nsid w:val="29E8726C"/>
     <w:multiLevelType w:val="hybridMultilevel"/>
     <w:tmpl w:val="AC4EAD04"/>
@@ -5218,7 +6047,7 @@
       </w:pPr>
     </w:lvl>
   </w:abstractNum>
-  <w:abstractNum w:abstractNumId="9" w15:restartNumberingAfterBreak="0">
+  <w:abstractNum w:abstractNumId="12" w15:restartNumberingAfterBreak="0">
     <w:nsid w:val="317639BF"/>
     <w:multiLevelType w:val="hybridMultilevel"/>
     <w:tmpl w:val="1714C9D8"/>
@@ -5331,7 +6160,7 @@
       </w:rPr>
     </w:lvl>
   </w:abstractNum>
-  <w:abstractNum w:abstractNumId="10" w15:restartNumberingAfterBreak="0">
+  <w:abstractNum w:abstractNumId="13" w15:restartNumberingAfterBreak="0">
     <w:nsid w:val="34555894"/>
     <w:multiLevelType w:val="multilevel"/>
     <w:tmpl w:val="0409001F"/>
@@ -5417,7 +6246,7 @@
       </w:pPr>
     </w:lvl>
   </w:abstractNum>
-  <w:abstractNum w:abstractNumId="11" w15:restartNumberingAfterBreak="0">
+  <w:abstractNum w:abstractNumId="14" w15:restartNumberingAfterBreak="0">
     <w:nsid w:val="37370551"/>
     <w:multiLevelType w:val="hybridMultilevel"/>
     <w:tmpl w:val="22686B18"/>
@@ -5530,7 +6359,7 @@
       </w:rPr>
     </w:lvl>
   </w:abstractNum>
-  <w:abstractNum w:abstractNumId="12" w15:restartNumberingAfterBreak="0">
+  <w:abstractNum w:abstractNumId="15" w15:restartNumberingAfterBreak="0">
     <w:nsid w:val="3A8247B0"/>
     <w:multiLevelType w:val="hybridMultilevel"/>
     <w:tmpl w:val="37F63D26"/>
@@ -5619,7 +6448,93 @@
       </w:pPr>
     </w:lvl>
   </w:abstractNum>
-  <w:abstractNum w:abstractNumId="13" w15:restartNumberingAfterBreak="0">
+  <w:abstractNum w:abstractNumId="16" w15:restartNumberingAfterBreak="0">
+    <w:nsid w:val="3E1317FA"/>
+    <w:multiLevelType w:val="hybridMultilevel"/>
+    <w:tmpl w:val="1B084CA6"/>
+    <w:lvl w:ilvl="0" w:tplc="042A000F">
+      <w:start w:val="1"/>
+      <w:numFmt w:val="decimal"/>
+      <w:lvlText w:val="%1."/>
+      <w:lvlJc w:val="left"/>
+      <w:pPr>
+        <w:ind w:left="720" w:hanging="360"/>
+      </w:pPr>
+    </w:lvl>
+    <w:lvl w:ilvl="1" w:tplc="042A0019" w:tentative="1">
+      <w:start w:val="1"/>
+      <w:numFmt w:val="lowerLetter"/>
+      <w:lvlText w:val="%2."/>
+      <w:lvlJc w:val="left"/>
+      <w:pPr>
+        <w:ind w:left="1440" w:hanging="360"/>
+      </w:pPr>
+    </w:lvl>
+    <w:lvl w:ilvl="2" w:tplc="042A001B" w:tentative="1">
+      <w:start w:val="1"/>
+      <w:numFmt w:val="lowerRoman"/>
+      <w:lvlText w:val="%3."/>
+      <w:lvlJc w:val="right"/>
+      <w:pPr>
+        <w:ind w:left="2160" w:hanging="180"/>
+      </w:pPr>
+    </w:lvl>
+    <w:lvl w:ilvl="3" w:tplc="042A000F" w:tentative="1">
+      <w:start w:val="1"/>
+      <w:numFmt w:val="decimal"/>
+      <w:lvlText w:val="%4."/>
+      <w:lvlJc w:val="left"/>
+      <w:pPr>
+        <w:ind w:left="2880" w:hanging="360"/>
+      </w:pPr>
+    </w:lvl>
+    <w:lvl w:ilvl="4" w:tplc="042A0019" w:tentative="1">
+      <w:start w:val="1"/>
+      <w:numFmt w:val="lowerLetter"/>
+      <w:lvlText w:val="%5."/>
+      <w:lvlJc w:val="left"/>
+      <w:pPr>
+        <w:ind w:left="3600" w:hanging="360"/>
+      </w:pPr>
+    </w:lvl>
+    <w:lvl w:ilvl="5" w:tplc="042A001B" w:tentative="1">
+      <w:start w:val="1"/>
+      <w:numFmt w:val="lowerRoman"/>
+      <w:lvlText w:val="%6."/>
+      <w:lvlJc w:val="right"/>
+      <w:pPr>
+        <w:ind w:left="4320" w:hanging="180"/>
+      </w:pPr>
+    </w:lvl>
+    <w:lvl w:ilvl="6" w:tplc="042A000F" w:tentative="1">
+      <w:start w:val="1"/>
+      <w:numFmt w:val="decimal"/>
+      <w:lvlText w:val="%7."/>
+      <w:lvlJc w:val="left"/>
+      <w:pPr>
+        <w:ind w:left="5040" w:hanging="360"/>
+      </w:pPr>
+    </w:lvl>
+    <w:lvl w:ilvl="7" w:tplc="042A0019" w:tentative="1">
+      <w:start w:val="1"/>
+      <w:numFmt w:val="lowerLetter"/>
+      <w:lvlText w:val="%8."/>
+      <w:lvlJc w:val="left"/>
+      <w:pPr>
+        <w:ind w:left="5760" w:hanging="360"/>
+      </w:pPr>
+    </w:lvl>
+    <w:lvl w:ilvl="8" w:tplc="042A001B" w:tentative="1">
+      <w:start w:val="1"/>
+      <w:numFmt w:val="lowerRoman"/>
+      <w:lvlText w:val="%9."/>
+      <w:lvlJc w:val="right"/>
+      <w:pPr>
+        <w:ind w:left="6480" w:hanging="180"/>
+      </w:pPr>
+    </w:lvl>
+  </w:abstractNum>
+  <w:abstractNum w:abstractNumId="17" w15:restartNumberingAfterBreak="0">
     <w:nsid w:val="3EA27FD0"/>
     <w:multiLevelType w:val="hybridMultilevel"/>
     <w:tmpl w:val="95FA2AA6"/>
@@ -5708,7 +6623,7 @@
       </w:pPr>
     </w:lvl>
   </w:abstractNum>
-  <w:abstractNum w:abstractNumId="14" w15:restartNumberingAfterBreak="0">
+  <w:abstractNum w:abstractNumId="18" w15:restartNumberingAfterBreak="0">
     <w:nsid w:val="40250ACA"/>
     <w:multiLevelType w:val="hybridMultilevel"/>
     <w:tmpl w:val="434C2B02"/>
@@ -5821,7 +6736,7 @@
       </w:rPr>
     </w:lvl>
   </w:abstractNum>
-  <w:abstractNum w:abstractNumId="15" w15:restartNumberingAfterBreak="0">
+  <w:abstractNum w:abstractNumId="19" w15:restartNumberingAfterBreak="0">
     <w:nsid w:val="40640C48"/>
     <w:multiLevelType w:val="hybridMultilevel"/>
     <w:tmpl w:val="CA8AACB4"/>
@@ -5934,7 +6849,7 @@
       </w:rPr>
     </w:lvl>
   </w:abstractNum>
-  <w:abstractNum w:abstractNumId="16" w15:restartNumberingAfterBreak="0">
+  <w:abstractNum w:abstractNumId="20" w15:restartNumberingAfterBreak="0">
     <w:nsid w:val="43C05FF7"/>
     <w:multiLevelType w:val="hybridMultilevel"/>
     <w:tmpl w:val="95FA2AA6"/>
@@ -6023,7 +6938,7 @@
       </w:pPr>
     </w:lvl>
   </w:abstractNum>
-  <w:abstractNum w:abstractNumId="17" w15:restartNumberingAfterBreak="0">
+  <w:abstractNum w:abstractNumId="21" w15:restartNumberingAfterBreak="0">
     <w:nsid w:val="44FD5FCE"/>
     <w:multiLevelType w:val="hybridMultilevel"/>
     <w:tmpl w:val="35A8DB3C"/>
@@ -6136,7 +7051,7 @@
       </w:rPr>
     </w:lvl>
   </w:abstractNum>
-  <w:abstractNum w:abstractNumId="18" w15:restartNumberingAfterBreak="0">
+  <w:abstractNum w:abstractNumId="22" w15:restartNumberingAfterBreak="0">
     <w:nsid w:val="4B9553A7"/>
     <w:multiLevelType w:val="hybridMultilevel"/>
     <w:tmpl w:val="6BA2BAE0"/>
@@ -6249,7 +7164,7 @@
       </w:rPr>
     </w:lvl>
   </w:abstractNum>
-  <w:abstractNum w:abstractNumId="19" w15:restartNumberingAfterBreak="0">
+  <w:abstractNum w:abstractNumId="23" w15:restartNumberingAfterBreak="0">
     <w:nsid w:val="4D130ED2"/>
     <w:multiLevelType w:val="hybridMultilevel"/>
     <w:tmpl w:val="60BA15B2"/>
@@ -6362,7 +7277,7 @@
       </w:rPr>
     </w:lvl>
   </w:abstractNum>
-  <w:abstractNum w:abstractNumId="20" w15:restartNumberingAfterBreak="0">
+  <w:abstractNum w:abstractNumId="24" w15:restartNumberingAfterBreak="0">
     <w:nsid w:val="4D991C02"/>
     <w:multiLevelType w:val="hybridMultilevel"/>
     <w:tmpl w:val="C096BCE4"/>
@@ -6451,7 +7366,7 @@
       </w:pPr>
     </w:lvl>
   </w:abstractNum>
-  <w:abstractNum w:abstractNumId="21" w15:restartNumberingAfterBreak="0">
+  <w:abstractNum w:abstractNumId="25" w15:restartNumberingAfterBreak="0">
     <w:nsid w:val="4E386F1D"/>
     <w:multiLevelType w:val="hybridMultilevel"/>
     <w:tmpl w:val="80861010"/>
@@ -6540,7 +7455,93 @@
       </w:pPr>
     </w:lvl>
   </w:abstractNum>
-  <w:abstractNum w:abstractNumId="22" w15:restartNumberingAfterBreak="0">
+  <w:abstractNum w:abstractNumId="26" w15:restartNumberingAfterBreak="0">
+    <w:nsid w:val="53DA2C63"/>
+    <w:multiLevelType w:val="hybridMultilevel"/>
+    <w:tmpl w:val="298AF62E"/>
+    <w:lvl w:ilvl="0" w:tplc="042A000F">
+      <w:start w:val="1"/>
+      <w:numFmt w:val="decimal"/>
+      <w:lvlText w:val="%1."/>
+      <w:lvlJc w:val="left"/>
+      <w:pPr>
+        <w:ind w:left="720" w:hanging="360"/>
+      </w:pPr>
+    </w:lvl>
+    <w:lvl w:ilvl="1" w:tplc="042A0019" w:tentative="1">
+      <w:start w:val="1"/>
+      <w:numFmt w:val="lowerLetter"/>
+      <w:lvlText w:val="%2."/>
+      <w:lvlJc w:val="left"/>
+      <w:pPr>
+        <w:ind w:left="1440" w:hanging="360"/>
+      </w:pPr>
+    </w:lvl>
+    <w:lvl w:ilvl="2" w:tplc="042A001B" w:tentative="1">
+      <w:start w:val="1"/>
+      <w:numFmt w:val="lowerRoman"/>
+      <w:lvlText w:val="%3."/>
+      <w:lvlJc w:val="right"/>
+      <w:pPr>
+        <w:ind w:left="2160" w:hanging="180"/>
+      </w:pPr>
+    </w:lvl>
+    <w:lvl w:ilvl="3" w:tplc="042A000F" w:tentative="1">
+      <w:start w:val="1"/>
+      <w:numFmt w:val="decimal"/>
+      <w:lvlText w:val="%4."/>
+      <w:lvlJc w:val="left"/>
+      <w:pPr>
+        <w:ind w:left="2880" w:hanging="360"/>
+      </w:pPr>
+    </w:lvl>
+    <w:lvl w:ilvl="4" w:tplc="042A0019" w:tentative="1">
+      <w:start w:val="1"/>
+      <w:numFmt w:val="lowerLetter"/>
+      <w:lvlText w:val="%5."/>
+      <w:lvlJc w:val="left"/>
+      <w:pPr>
+        <w:ind w:left="3600" w:hanging="360"/>
+      </w:pPr>
+    </w:lvl>
+    <w:lvl w:ilvl="5" w:tplc="042A001B" w:tentative="1">
+      <w:start w:val="1"/>
+      <w:numFmt w:val="lowerRoman"/>
+      <w:lvlText w:val="%6."/>
+      <w:lvlJc w:val="right"/>
+      <w:pPr>
+        <w:ind w:left="4320" w:hanging="180"/>
+      </w:pPr>
+    </w:lvl>
+    <w:lvl w:ilvl="6" w:tplc="042A000F" w:tentative="1">
+      <w:start w:val="1"/>
+      <w:numFmt w:val="decimal"/>
+      <w:lvlText w:val="%7."/>
+      <w:lvlJc w:val="left"/>
+      <w:pPr>
+        <w:ind w:left="5040" w:hanging="360"/>
+      </w:pPr>
+    </w:lvl>
+    <w:lvl w:ilvl="7" w:tplc="042A0019" w:tentative="1">
+      <w:start w:val="1"/>
+      <w:numFmt w:val="lowerLetter"/>
+      <w:lvlText w:val="%8."/>
+      <w:lvlJc w:val="left"/>
+      <w:pPr>
+        <w:ind w:left="5760" w:hanging="360"/>
+      </w:pPr>
+    </w:lvl>
+    <w:lvl w:ilvl="8" w:tplc="042A001B" w:tentative="1">
+      <w:start w:val="1"/>
+      <w:numFmt w:val="lowerRoman"/>
+      <w:lvlText w:val="%9."/>
+      <w:lvlJc w:val="right"/>
+      <w:pPr>
+        <w:ind w:left="6480" w:hanging="180"/>
+      </w:pPr>
+    </w:lvl>
+  </w:abstractNum>
+  <w:abstractNum w:abstractNumId="27" w15:restartNumberingAfterBreak="0">
     <w:nsid w:val="5BD11B5D"/>
     <w:multiLevelType w:val="hybridMultilevel"/>
     <w:tmpl w:val="A9AA72FE"/>
@@ -6653,7 +7654,7 @@
       </w:rPr>
     </w:lvl>
   </w:abstractNum>
-  <w:abstractNum w:abstractNumId="23" w15:restartNumberingAfterBreak="0">
+  <w:abstractNum w:abstractNumId="28" w15:restartNumberingAfterBreak="0">
     <w:nsid w:val="5EFB1FB3"/>
     <w:multiLevelType w:val="hybridMultilevel"/>
     <w:tmpl w:val="76D2CB18"/>
@@ -6766,7 +7767,7 @@
       </w:rPr>
     </w:lvl>
   </w:abstractNum>
-  <w:abstractNum w:abstractNumId="24" w15:restartNumberingAfterBreak="0">
+  <w:abstractNum w:abstractNumId="29" w15:restartNumberingAfterBreak="0">
     <w:nsid w:val="5F395E62"/>
     <w:multiLevelType w:val="hybridMultilevel"/>
     <w:tmpl w:val="95FA2AA6"/>
@@ -6855,14 +7856,14 @@
       </w:pPr>
     </w:lvl>
   </w:abstractNum>
-  <w:abstractNum w:abstractNumId="25" w15:restartNumberingAfterBreak="0">
+  <w:abstractNum w:abstractNumId="30" w15:restartNumberingAfterBreak="0">
     <w:nsid w:val="625222A0"/>
     <w:multiLevelType w:val="multilevel"/>
     <w:tmpl w:val="04090025"/>
     <w:lvl w:ilvl="0">
       <w:start w:val="1"/>
       <w:numFmt w:val="decimal"/>
-      <w:pStyle w:val="Heading1"/>
+      <w:pStyle w:val="u1"/>
       <w:lvlText w:val="%1"/>
       <w:lvlJc w:val="left"/>
       <w:pPr>
@@ -6872,7 +7873,7 @@
     <w:lvl w:ilvl="1">
       <w:start w:val="1"/>
       <w:numFmt w:val="decimal"/>
-      <w:pStyle w:val="Heading2"/>
+      <w:pStyle w:val="u2"/>
       <w:lvlText w:val="%1.%2"/>
       <w:lvlJc w:val="left"/>
       <w:pPr>
@@ -6882,7 +7883,7 @@
     <w:lvl w:ilvl="2">
       <w:start w:val="1"/>
       <w:numFmt w:val="decimal"/>
-      <w:pStyle w:val="Heading3"/>
+      <w:pStyle w:val="u3"/>
       <w:lvlText w:val="%1.%2.%3"/>
       <w:lvlJc w:val="left"/>
       <w:pPr>
@@ -6892,7 +7893,7 @@
     <w:lvl w:ilvl="3">
       <w:start w:val="1"/>
       <w:numFmt w:val="decimal"/>
-      <w:pStyle w:val="Heading4"/>
+      <w:pStyle w:val="u4"/>
       <w:lvlText w:val="%1.%2.%3.%4"/>
       <w:lvlJc w:val="left"/>
       <w:pPr>
@@ -6902,7 +7903,7 @@
     <w:lvl w:ilvl="4">
       <w:start w:val="1"/>
       <w:numFmt w:val="decimal"/>
-      <w:pStyle w:val="Heading5"/>
+      <w:pStyle w:val="u5"/>
       <w:lvlText w:val="%1.%2.%3.%4.%5"/>
       <w:lvlJc w:val="left"/>
       <w:pPr>
@@ -6912,7 +7913,7 @@
     <w:lvl w:ilvl="5">
       <w:start w:val="1"/>
       <w:numFmt w:val="decimal"/>
-      <w:pStyle w:val="Heading6"/>
+      <w:pStyle w:val="u6"/>
       <w:lvlText w:val="%1.%2.%3.%4.%5.%6"/>
       <w:lvlJc w:val="left"/>
       <w:pPr>
@@ -6922,7 +7923,7 @@
     <w:lvl w:ilvl="6">
       <w:start w:val="1"/>
       <w:numFmt w:val="decimal"/>
-      <w:pStyle w:val="Heading7"/>
+      <w:pStyle w:val="u7"/>
       <w:lvlText w:val="%1.%2.%3.%4.%5.%6.%7"/>
       <w:lvlJc w:val="left"/>
       <w:pPr>
@@ -6932,7 +7933,7 @@
     <w:lvl w:ilvl="7">
       <w:start w:val="1"/>
       <w:numFmt w:val="decimal"/>
-      <w:pStyle w:val="Heading8"/>
+      <w:pStyle w:val="u8"/>
       <w:lvlText w:val="%1.%2.%3.%4.%5.%6.%7.%8"/>
       <w:lvlJc w:val="left"/>
       <w:pPr>
@@ -6942,7 +7943,7 @@
     <w:lvl w:ilvl="8">
       <w:start w:val="1"/>
       <w:numFmt w:val="decimal"/>
-      <w:pStyle w:val="Heading9"/>
+      <w:pStyle w:val="u9"/>
       <w:lvlText w:val="%1.%2.%3.%4.%5.%6.%7.%8.%9"/>
       <w:lvlJc w:val="left"/>
       <w:pPr>
@@ -6950,7 +7951,93 @@
       </w:pPr>
     </w:lvl>
   </w:abstractNum>
-  <w:abstractNum w:abstractNumId="26" w15:restartNumberingAfterBreak="0">
+  <w:abstractNum w:abstractNumId="31" w15:restartNumberingAfterBreak="0">
+    <w:nsid w:val="68206ADE"/>
+    <w:multiLevelType w:val="hybridMultilevel"/>
+    <w:tmpl w:val="271490FA"/>
+    <w:lvl w:ilvl="0" w:tplc="042A000F">
+      <w:start w:val="1"/>
+      <w:numFmt w:val="decimal"/>
+      <w:lvlText w:val="%1."/>
+      <w:lvlJc w:val="left"/>
+      <w:pPr>
+        <w:ind w:left="720" w:hanging="360"/>
+      </w:pPr>
+    </w:lvl>
+    <w:lvl w:ilvl="1" w:tplc="042A0019" w:tentative="1">
+      <w:start w:val="1"/>
+      <w:numFmt w:val="lowerLetter"/>
+      <w:lvlText w:val="%2."/>
+      <w:lvlJc w:val="left"/>
+      <w:pPr>
+        <w:ind w:left="1440" w:hanging="360"/>
+      </w:pPr>
+    </w:lvl>
+    <w:lvl w:ilvl="2" w:tplc="042A001B" w:tentative="1">
+      <w:start w:val="1"/>
+      <w:numFmt w:val="lowerRoman"/>
+      <w:lvlText w:val="%3."/>
+      <w:lvlJc w:val="right"/>
+      <w:pPr>
+        <w:ind w:left="2160" w:hanging="180"/>
+      </w:pPr>
+    </w:lvl>
+    <w:lvl w:ilvl="3" w:tplc="042A000F" w:tentative="1">
+      <w:start w:val="1"/>
+      <w:numFmt w:val="decimal"/>
+      <w:lvlText w:val="%4."/>
+      <w:lvlJc w:val="left"/>
+      <w:pPr>
+        <w:ind w:left="2880" w:hanging="360"/>
+      </w:pPr>
+    </w:lvl>
+    <w:lvl w:ilvl="4" w:tplc="042A0019" w:tentative="1">
+      <w:start w:val="1"/>
+      <w:numFmt w:val="lowerLetter"/>
+      <w:lvlText w:val="%5."/>
+      <w:lvlJc w:val="left"/>
+      <w:pPr>
+        <w:ind w:left="3600" w:hanging="360"/>
+      </w:pPr>
+    </w:lvl>
+    <w:lvl w:ilvl="5" w:tplc="042A001B" w:tentative="1">
+      <w:start w:val="1"/>
+      <w:numFmt w:val="lowerRoman"/>
+      <w:lvlText w:val="%6."/>
+      <w:lvlJc w:val="right"/>
+      <w:pPr>
+        <w:ind w:left="4320" w:hanging="180"/>
+      </w:pPr>
+    </w:lvl>
+    <w:lvl w:ilvl="6" w:tplc="042A000F" w:tentative="1">
+      <w:start w:val="1"/>
+      <w:numFmt w:val="decimal"/>
+      <w:lvlText w:val="%7."/>
+      <w:lvlJc w:val="left"/>
+      <w:pPr>
+        <w:ind w:left="5040" w:hanging="360"/>
+      </w:pPr>
+    </w:lvl>
+    <w:lvl w:ilvl="7" w:tplc="042A0019" w:tentative="1">
+      <w:start w:val="1"/>
+      <w:numFmt w:val="lowerLetter"/>
+      <w:lvlText w:val="%8."/>
+      <w:lvlJc w:val="left"/>
+      <w:pPr>
+        <w:ind w:left="5760" w:hanging="360"/>
+      </w:pPr>
+    </w:lvl>
+    <w:lvl w:ilvl="8" w:tplc="042A001B" w:tentative="1">
+      <w:start w:val="1"/>
+      <w:numFmt w:val="lowerRoman"/>
+      <w:lvlText w:val="%9."/>
+      <w:lvlJc w:val="right"/>
+      <w:pPr>
+        <w:ind w:left="6480" w:hanging="180"/>
+      </w:pPr>
+    </w:lvl>
+  </w:abstractNum>
+  <w:abstractNum w:abstractNumId="32" w15:restartNumberingAfterBreak="0">
     <w:nsid w:val="690068E7"/>
     <w:multiLevelType w:val="hybridMultilevel"/>
     <w:tmpl w:val="4492E09A"/>
@@ -7063,7 +8150,7 @@
       </w:rPr>
     </w:lvl>
   </w:abstractNum>
-  <w:abstractNum w:abstractNumId="27" w15:restartNumberingAfterBreak="0">
+  <w:abstractNum w:abstractNumId="33" w15:restartNumberingAfterBreak="0">
     <w:nsid w:val="6F7A67FF"/>
     <w:multiLevelType w:val="hybridMultilevel"/>
     <w:tmpl w:val="BD3AF34C"/>
@@ -7176,7 +8263,7 @@
       </w:rPr>
     </w:lvl>
   </w:abstractNum>
-  <w:abstractNum w:abstractNumId="28" w15:restartNumberingAfterBreak="0">
+  <w:abstractNum w:abstractNumId="34" w15:restartNumberingAfterBreak="0">
     <w:nsid w:val="7474532D"/>
     <w:multiLevelType w:val="hybridMultilevel"/>
     <w:tmpl w:val="EC006280"/>
@@ -7265,7 +8352,7 @@
       </w:pPr>
     </w:lvl>
   </w:abstractNum>
-  <w:abstractNum w:abstractNumId="29" w15:restartNumberingAfterBreak="0">
+  <w:abstractNum w:abstractNumId="35" w15:restartNumberingAfterBreak="0">
     <w:nsid w:val="79F337C3"/>
     <w:multiLevelType w:val="hybridMultilevel"/>
     <w:tmpl w:val="AFAA7A44"/>
@@ -7354,7 +8441,7 @@
       </w:pPr>
     </w:lvl>
   </w:abstractNum>
-  <w:abstractNum w:abstractNumId="30" w15:restartNumberingAfterBreak="0">
+  <w:abstractNum w:abstractNumId="36" w15:restartNumberingAfterBreak="0">
     <w:nsid w:val="7CD42FCC"/>
     <w:multiLevelType w:val="hybridMultilevel"/>
     <w:tmpl w:val="9BE07512"/>
@@ -7443,7 +8530,7 @@
       </w:pPr>
     </w:lvl>
   </w:abstractNum>
-  <w:abstractNum w:abstractNumId="31" w15:restartNumberingAfterBreak="0">
+  <w:abstractNum w:abstractNumId="37" w15:restartNumberingAfterBreak="0">
     <w:nsid w:val="7D1E46BA"/>
     <w:multiLevelType w:val="hybridMultilevel"/>
     <w:tmpl w:val="FF9A82B2"/>
@@ -7556,7 +8643,7 @@
       </w:rPr>
     </w:lvl>
   </w:abstractNum>
-  <w:abstractNum w:abstractNumId="32" w15:restartNumberingAfterBreak="0">
+  <w:abstractNum w:abstractNumId="38" w15:restartNumberingAfterBreak="0">
     <w:nsid w:val="7E391310"/>
     <w:multiLevelType w:val="hybridMultilevel"/>
     <w:tmpl w:val="EB6E5FB2"/>
@@ -7673,79 +8760,79 @@
     <w:abstractNumId w:val="0"/>
   </w:num>
   <w:num w:numId="2" w16cid:durableId="458187807">
-    <w:abstractNumId w:val="10"/>
+    <w:abstractNumId w:val="13"/>
   </w:num>
   <w:num w:numId="3" w16cid:durableId="161628664">
-    <w:abstractNumId w:val="25"/>
+    <w:abstractNumId w:val="30"/>
   </w:num>
   <w:num w:numId="4" w16cid:durableId="2146194395">
-    <w:abstractNumId w:val="31"/>
+    <w:abstractNumId w:val="37"/>
   </w:num>
   <w:num w:numId="5" w16cid:durableId="216013921">
+    <w:abstractNumId w:val="27"/>
+  </w:num>
+  <w:num w:numId="6" w16cid:durableId="1070999617">
+    <w:abstractNumId w:val="23"/>
+  </w:num>
+  <w:num w:numId="7" w16cid:durableId="350304217">
+    <w:abstractNumId w:val="18"/>
+  </w:num>
+  <w:num w:numId="8" w16cid:durableId="1911039064">
+    <w:abstractNumId w:val="30"/>
+  </w:num>
+  <w:num w:numId="9" w16cid:durableId="256838342">
+    <w:abstractNumId w:val="30"/>
+  </w:num>
+  <w:num w:numId="10" w16cid:durableId="1571386181">
     <w:abstractNumId w:val="22"/>
   </w:num>
-  <w:num w:numId="6" w16cid:durableId="1070999617">
-    <w:abstractNumId w:val="19"/>
+  <w:num w:numId="11" w16cid:durableId="210240022">
+    <w:abstractNumId w:val="34"/>
   </w:num>
-  <w:num w:numId="7" w16cid:durableId="350304217">
+  <w:num w:numId="12" w16cid:durableId="723528455">
+    <w:abstractNumId w:val="8"/>
+  </w:num>
+  <w:num w:numId="13" w16cid:durableId="1076245068">
+    <w:abstractNumId w:val="12"/>
+  </w:num>
+  <w:num w:numId="14" w16cid:durableId="1588004421">
+    <w:abstractNumId w:val="7"/>
+  </w:num>
+  <w:num w:numId="15" w16cid:durableId="1808623846">
+    <w:abstractNumId w:val="32"/>
+  </w:num>
+  <w:num w:numId="16" w16cid:durableId="1017266365">
+    <w:abstractNumId w:val="35"/>
+  </w:num>
+  <w:num w:numId="17" w16cid:durableId="1404640413">
+    <w:abstractNumId w:val="36"/>
+  </w:num>
+  <w:num w:numId="18" w16cid:durableId="279723265">
+    <w:abstractNumId w:val="5"/>
+  </w:num>
+  <w:num w:numId="19" w16cid:durableId="927688344">
+    <w:abstractNumId w:val="38"/>
+  </w:num>
+  <w:num w:numId="20" w16cid:durableId="1054936224">
+    <w:abstractNumId w:val="21"/>
+  </w:num>
+  <w:num w:numId="21" w16cid:durableId="1861427697">
+    <w:abstractNumId w:val="29"/>
+  </w:num>
+  <w:num w:numId="22" w16cid:durableId="1507280867">
+    <w:abstractNumId w:val="20"/>
+  </w:num>
+  <w:num w:numId="23" w16cid:durableId="1009330359">
+    <w:abstractNumId w:val="17"/>
+  </w:num>
+  <w:num w:numId="24" w16cid:durableId="466050214">
     <w:abstractNumId w:val="14"/>
   </w:num>
-  <w:num w:numId="8" w16cid:durableId="1911039064">
-    <w:abstractNumId w:val="25"/>
-  </w:num>
-  <w:num w:numId="9" w16cid:durableId="256838342">
-    <w:abstractNumId w:val="25"/>
-  </w:num>
-  <w:num w:numId="10" w16cid:durableId="1571386181">
-    <w:abstractNumId w:val="18"/>
-  </w:num>
-  <w:num w:numId="11" w16cid:durableId="210240022">
-    <w:abstractNumId w:val="28"/>
-  </w:num>
-  <w:num w:numId="12" w16cid:durableId="723528455">
-    <w:abstractNumId w:val="6"/>
-  </w:num>
-  <w:num w:numId="13" w16cid:durableId="1076245068">
-    <w:abstractNumId w:val="9"/>
-  </w:num>
-  <w:num w:numId="14" w16cid:durableId="1588004421">
-    <w:abstractNumId w:val="5"/>
-  </w:num>
-  <w:num w:numId="15" w16cid:durableId="1808623846">
-    <w:abstractNumId w:val="26"/>
-  </w:num>
-  <w:num w:numId="16" w16cid:durableId="1017266365">
-    <w:abstractNumId w:val="29"/>
-  </w:num>
-  <w:num w:numId="17" w16cid:durableId="1404640413">
-    <w:abstractNumId w:val="30"/>
-  </w:num>
-  <w:num w:numId="18" w16cid:durableId="279723265">
-    <w:abstractNumId w:val="4"/>
-  </w:num>
-  <w:num w:numId="19" w16cid:durableId="927688344">
-    <w:abstractNumId w:val="32"/>
-  </w:num>
-  <w:num w:numId="20" w16cid:durableId="1054936224">
-    <w:abstractNumId w:val="17"/>
-  </w:num>
-  <w:num w:numId="21" w16cid:durableId="1861427697">
+  <w:num w:numId="25" w16cid:durableId="620578936">
     <w:abstractNumId w:val="24"/>
   </w:num>
-  <w:num w:numId="22" w16cid:durableId="1507280867">
-    <w:abstractNumId w:val="16"/>
-  </w:num>
-  <w:num w:numId="23" w16cid:durableId="1009330359">
-    <w:abstractNumId w:val="13"/>
-  </w:num>
-  <w:num w:numId="24" w16cid:durableId="466050214">
-    <w:abstractNumId w:val="11"/>
-  </w:num>
-  <w:num w:numId="25" w16cid:durableId="620578936">
-    <w:abstractNumId w:val="20"/>
-  </w:num>
   <w:num w:numId="26" w16cid:durableId="369960439">
-    <w:abstractNumId w:val="23"/>
+    <w:abstractNumId w:val="28"/>
   </w:num>
   <w:num w:numId="27" w16cid:durableId="1476801903">
     <w:abstractNumId w:val="2"/>
@@ -7754,31 +8841,49 @@
     <w:abstractNumId w:val="1"/>
   </w:num>
   <w:num w:numId="29" w16cid:durableId="1504398698">
-    <w:abstractNumId w:val="8"/>
+    <w:abstractNumId w:val="11"/>
   </w:num>
   <w:num w:numId="30" w16cid:durableId="1526747143">
     <w:abstractNumId w:val="3"/>
   </w:num>
   <w:num w:numId="31" w16cid:durableId="1303080166">
-    <w:abstractNumId w:val="21"/>
+    <w:abstractNumId w:val="25"/>
   </w:num>
   <w:num w:numId="32" w16cid:durableId="701320338">
+    <w:abstractNumId w:val="19"/>
+  </w:num>
+  <w:num w:numId="33" w16cid:durableId="1690255494">
+    <w:abstractNumId w:val="33"/>
+  </w:num>
+  <w:num w:numId="34" w16cid:durableId="179392660">
+    <w:abstractNumId w:val="9"/>
+  </w:num>
+  <w:num w:numId="35" w16cid:durableId="256183361">
+    <w:abstractNumId w:val="30"/>
+  </w:num>
+  <w:num w:numId="36" w16cid:durableId="1002053424">
+    <w:abstractNumId w:val="30"/>
+  </w:num>
+  <w:num w:numId="37" w16cid:durableId="2010448978">
     <w:abstractNumId w:val="15"/>
   </w:num>
-  <w:num w:numId="33" w16cid:durableId="1690255494">
-    <w:abstractNumId w:val="27"/>
+  <w:num w:numId="38" w16cid:durableId="22286703">
+    <w:abstractNumId w:val="4"/>
   </w:num>
-  <w:num w:numId="34" w16cid:durableId="179392660">
-    <w:abstractNumId w:val="7"/>
+  <w:num w:numId="39" w16cid:durableId="38628119">
+    <w:abstractNumId w:val="10"/>
   </w:num>
-  <w:num w:numId="35" w16cid:durableId="256183361">
-    <w:abstractNumId w:val="25"/>
+  <w:num w:numId="40" w16cid:durableId="1819615505">
+    <w:abstractNumId w:val="16"/>
   </w:num>
-  <w:num w:numId="36" w16cid:durableId="1002053424">
-    <w:abstractNumId w:val="25"/>
+  <w:num w:numId="41" w16cid:durableId="1838038212">
+    <w:abstractNumId w:val="31"/>
   </w:num>
-  <w:num w:numId="37" w16cid:durableId="2010448978">
-    <w:abstractNumId w:val="12"/>
+  <w:num w:numId="42" w16cid:durableId="272132418">
+    <w:abstractNumId w:val="26"/>
+  </w:num>
+  <w:num w:numId="43" w16cid:durableId="1078987029">
+    <w:abstractNumId w:val="6"/>
   </w:num>
 </w:numbering>
 </file>
@@ -7955,7 +9060,7 @@
     <w:lsdException w:name="Table Web 2" w:semiHidden="1" w:unhideWhenUsed="1"/>
     <w:lsdException w:name="Table Web 3" w:semiHidden="1" w:unhideWhenUsed="1"/>
     <w:lsdException w:name="Balloon Text" w:semiHidden="1" w:unhideWhenUsed="1"/>
-    <w:lsdException w:name="Table Grid" w:semiHidden="1" w:uiPriority="59" w:unhideWhenUsed="1"/>
+    <w:lsdException w:name="Table Grid" w:uiPriority="59"/>
     <w:lsdException w:name="Table Theme" w:semiHidden="1" w:unhideWhenUsed="1"/>
     <w:lsdException w:name="Placeholder Text" w:semiHidden="1"/>
     <w:lsdException w:name="No Spacing" w:uiPriority="1" w:qFormat="1"/>
@@ -8178,7 +9283,7 @@
     <w:lsdException w:name="Unresolved Mention" w:semiHidden="1" w:unhideWhenUsed="1"/>
     <w:lsdException w:name="Smart Link" w:semiHidden="1" w:unhideWhenUsed="1"/>
   </w:latentStyles>
-  <w:style w:type="paragraph" w:default="1" w:styleId="Normal">
+  <w:style w:type="paragraph" w:default="1" w:styleId="Binhthng">
     <w:name w:val="Normal"/>
     <w:qFormat/>
     <w:rsid w:val="0060581A"/>
@@ -8186,11 +9291,11 @@
       <w:jc w:val="both"/>
     </w:pPr>
   </w:style>
-  <w:style w:type="paragraph" w:styleId="Heading1">
+  <w:style w:type="paragraph" w:styleId="u1">
     <w:name w:val="heading 1"/>
-    <w:basedOn w:val="Normal"/>
-    <w:next w:val="Normal"/>
-    <w:link w:val="Heading1Char"/>
+    <w:basedOn w:val="Binhthng"/>
+    <w:next w:val="Binhthng"/>
+    <w:link w:val="u1Char"/>
     <w:uiPriority w:val="9"/>
     <w:qFormat/>
     <w:rsid w:val="00312A3E"/>
@@ -8213,11 +9318,11 @@
       <w:szCs w:val="28"/>
     </w:rPr>
   </w:style>
-  <w:style w:type="paragraph" w:styleId="Heading2">
+  <w:style w:type="paragraph" w:styleId="u2">
     <w:name w:val="heading 2"/>
-    <w:basedOn w:val="Normal"/>
-    <w:next w:val="Normal"/>
-    <w:link w:val="Heading2Char"/>
+    <w:basedOn w:val="Binhthng"/>
+    <w:next w:val="Binhthng"/>
+    <w:link w:val="u2Char"/>
     <w:uiPriority w:val="9"/>
     <w:unhideWhenUsed/>
     <w:qFormat/>
@@ -8242,11 +9347,11 @@
       <w:szCs w:val="26"/>
     </w:rPr>
   </w:style>
-  <w:style w:type="paragraph" w:styleId="Heading3">
+  <w:style w:type="paragraph" w:styleId="u3">
     <w:name w:val="heading 3"/>
-    <w:basedOn w:val="Normal"/>
-    <w:next w:val="Normal"/>
-    <w:link w:val="Heading3Char"/>
+    <w:basedOn w:val="Binhthng"/>
+    <w:next w:val="Binhthng"/>
+    <w:link w:val="u3Char"/>
     <w:uiPriority w:val="9"/>
     <w:unhideWhenUsed/>
     <w:qFormat/>
@@ -8269,11 +9374,11 @@
       <w:sz w:val="28"/>
     </w:rPr>
   </w:style>
-  <w:style w:type="paragraph" w:styleId="Heading4">
+  <w:style w:type="paragraph" w:styleId="u4">
     <w:name w:val="heading 4"/>
-    <w:basedOn w:val="Normal"/>
-    <w:next w:val="Normal"/>
-    <w:link w:val="Heading4Char"/>
+    <w:basedOn w:val="Binhthng"/>
+    <w:next w:val="Binhthng"/>
+    <w:link w:val="u4Char"/>
     <w:uiPriority w:val="9"/>
     <w:unhideWhenUsed/>
     <w:qFormat/>
@@ -8297,11 +9402,11 @@
       <w:color w:val="4F81BD" w:themeColor="accent1"/>
     </w:rPr>
   </w:style>
-  <w:style w:type="paragraph" w:styleId="Heading5">
+  <w:style w:type="paragraph" w:styleId="u5">
     <w:name w:val="heading 5"/>
-    <w:basedOn w:val="Normal"/>
-    <w:next w:val="Normal"/>
-    <w:link w:val="Heading5Char"/>
+    <w:basedOn w:val="Binhthng"/>
+    <w:next w:val="Binhthng"/>
+    <w:link w:val="u5Char"/>
     <w:uiPriority w:val="9"/>
     <w:unhideWhenUsed/>
     <w:qFormat/>
@@ -8321,11 +9426,11 @@
       <w:color w:val="243F60" w:themeColor="accent1" w:themeShade="7F"/>
     </w:rPr>
   </w:style>
-  <w:style w:type="paragraph" w:styleId="Heading6">
+  <w:style w:type="paragraph" w:styleId="u6">
     <w:name w:val="heading 6"/>
-    <w:basedOn w:val="Normal"/>
-    <w:next w:val="Normal"/>
-    <w:link w:val="Heading6Char"/>
+    <w:basedOn w:val="Binhthng"/>
+    <w:next w:val="Binhthng"/>
+    <w:link w:val="u6Char"/>
     <w:uiPriority w:val="9"/>
     <w:semiHidden/>
     <w:unhideWhenUsed/>
@@ -8348,11 +9453,11 @@
       <w:color w:val="243F60" w:themeColor="accent1" w:themeShade="7F"/>
     </w:rPr>
   </w:style>
-  <w:style w:type="paragraph" w:styleId="Heading7">
+  <w:style w:type="paragraph" w:styleId="u7">
     <w:name w:val="heading 7"/>
-    <w:basedOn w:val="Normal"/>
-    <w:next w:val="Normal"/>
-    <w:link w:val="Heading7Char"/>
+    <w:basedOn w:val="Binhthng"/>
+    <w:next w:val="Binhthng"/>
+    <w:link w:val="u7Char"/>
     <w:uiPriority w:val="9"/>
     <w:semiHidden/>
     <w:unhideWhenUsed/>
@@ -8375,11 +9480,11 @@
       <w:color w:val="404040" w:themeColor="text1" w:themeTint="BF"/>
     </w:rPr>
   </w:style>
-  <w:style w:type="paragraph" w:styleId="Heading8">
+  <w:style w:type="paragraph" w:styleId="u8">
     <w:name w:val="heading 8"/>
-    <w:basedOn w:val="Normal"/>
-    <w:next w:val="Normal"/>
-    <w:link w:val="Heading8Char"/>
+    <w:basedOn w:val="Binhthng"/>
+    <w:next w:val="Binhthng"/>
+    <w:link w:val="u8Char"/>
     <w:uiPriority w:val="9"/>
     <w:semiHidden/>
     <w:unhideWhenUsed/>
@@ -8402,11 +9507,11 @@
       <w:szCs w:val="20"/>
     </w:rPr>
   </w:style>
-  <w:style w:type="paragraph" w:styleId="Heading9">
+  <w:style w:type="paragraph" w:styleId="u9">
     <w:name w:val="heading 9"/>
-    <w:basedOn w:val="Normal"/>
-    <w:next w:val="Normal"/>
-    <w:link w:val="Heading9Char"/>
+    <w:basedOn w:val="Binhthng"/>
+    <w:next w:val="Binhthng"/>
+    <w:link w:val="u9Char"/>
     <w:uiPriority w:val="9"/>
     <w:semiHidden/>
     <w:unhideWhenUsed/>
@@ -8431,13 +9536,13 @@
       <w:szCs w:val="20"/>
     </w:rPr>
   </w:style>
-  <w:style w:type="character" w:default="1" w:styleId="DefaultParagraphFont">
+  <w:style w:type="character" w:default="1" w:styleId="Phngmcinhcuaoanvn">
     <w:name w:val="Default Paragraph Font"/>
     <w:uiPriority w:val="1"/>
     <w:semiHidden/>
     <w:unhideWhenUsed/>
   </w:style>
-  <w:style w:type="table" w:default="1" w:styleId="TableNormal">
+  <w:style w:type="table" w:default="1" w:styleId="BangThngthng">
     <w:name w:val="Normal Table"/>
     <w:uiPriority w:val="99"/>
     <w:semiHidden/>
@@ -8452,15 +9557,15 @@
       </w:tblCellMar>
     </w:tblPr>
   </w:style>
-  <w:style w:type="numbering" w:default="1" w:styleId="NoList">
+  <w:style w:type="numbering" w:default="1" w:styleId="Khngco">
     <w:name w:val="No List"/>
     <w:uiPriority w:val="99"/>
     <w:semiHidden/>
     <w:unhideWhenUsed/>
   </w:style>
-  <w:style w:type="paragraph" w:styleId="ListParagraph">
+  <w:style w:type="paragraph" w:styleId="oancuaDanhsach">
     <w:name w:val="List Paragraph"/>
-    <w:basedOn w:val="Normal"/>
+    <w:basedOn w:val="Binhthng"/>
     <w:uiPriority w:val="34"/>
     <w:qFormat/>
     <w:rsid w:val="002F656B"/>
@@ -8469,10 +9574,10 @@
       <w:contextualSpacing/>
     </w:pPr>
   </w:style>
-  <w:style w:type="character" w:customStyle="1" w:styleId="Heading1Char">
-    <w:name w:val="Heading 1 Char"/>
-    <w:basedOn w:val="DefaultParagraphFont"/>
-    <w:link w:val="Heading1"/>
+  <w:style w:type="character" w:customStyle="1" w:styleId="u1Char">
+    <w:name w:val="Đầu đề 1 Char"/>
+    <w:basedOn w:val="Phngmcinhcuaoanvn"/>
+    <w:link w:val="u1"/>
     <w:uiPriority w:val="9"/>
     <w:rsid w:val="00312A3E"/>
     <w:rPr>
@@ -8485,10 +9590,10 @@
       <w:szCs w:val="28"/>
     </w:rPr>
   </w:style>
-  <w:style w:type="character" w:customStyle="1" w:styleId="Heading2Char">
-    <w:name w:val="Heading 2 Char"/>
-    <w:basedOn w:val="DefaultParagraphFont"/>
-    <w:link w:val="Heading2"/>
+  <w:style w:type="character" w:customStyle="1" w:styleId="u2Char">
+    <w:name w:val="Đầu đề 2 Char"/>
+    <w:basedOn w:val="Phngmcinhcuaoanvn"/>
+    <w:link w:val="u2"/>
     <w:uiPriority w:val="9"/>
     <w:rsid w:val="00312A3E"/>
     <w:rPr>
@@ -8501,10 +9606,10 @@
       <w:szCs w:val="26"/>
     </w:rPr>
   </w:style>
-  <w:style w:type="character" w:customStyle="1" w:styleId="Heading3Char">
-    <w:name w:val="Heading 3 Char"/>
-    <w:basedOn w:val="DefaultParagraphFont"/>
-    <w:link w:val="Heading3"/>
+  <w:style w:type="character" w:customStyle="1" w:styleId="u3Char">
+    <w:name w:val="Đầu đề 3 Char"/>
+    <w:basedOn w:val="Phngmcinhcuaoanvn"/>
+    <w:link w:val="u3"/>
     <w:uiPriority w:val="9"/>
     <w:rsid w:val="00312A3E"/>
     <w:rPr>
@@ -8515,10 +9620,10 @@
       <w:sz w:val="28"/>
     </w:rPr>
   </w:style>
-  <w:style w:type="character" w:customStyle="1" w:styleId="Heading4Char">
-    <w:name w:val="Heading 4 Char"/>
-    <w:basedOn w:val="DefaultParagraphFont"/>
-    <w:link w:val="Heading4"/>
+  <w:style w:type="character" w:customStyle="1" w:styleId="u4Char">
+    <w:name w:val="Đầu đề 4 Char"/>
+    <w:basedOn w:val="Phngmcinhcuaoanvn"/>
+    <w:link w:val="u4"/>
     <w:uiPriority w:val="9"/>
     <w:rsid w:val="002F656B"/>
     <w:rPr>
@@ -8530,10 +9635,10 @@
       <w:color w:val="4F81BD" w:themeColor="accent1"/>
     </w:rPr>
   </w:style>
-  <w:style w:type="character" w:customStyle="1" w:styleId="Heading5Char">
-    <w:name w:val="Heading 5 Char"/>
-    <w:basedOn w:val="DefaultParagraphFont"/>
-    <w:link w:val="Heading5"/>
+  <w:style w:type="character" w:customStyle="1" w:styleId="u5Char">
+    <w:name w:val="Đầu đề 5 Char"/>
+    <w:basedOn w:val="Phngmcinhcuaoanvn"/>
+    <w:link w:val="u5"/>
     <w:uiPriority w:val="9"/>
     <w:rsid w:val="002F656B"/>
     <w:rPr>
@@ -8541,10 +9646,10 @@
       <w:color w:val="243F60" w:themeColor="accent1" w:themeShade="7F"/>
     </w:rPr>
   </w:style>
-  <w:style w:type="character" w:customStyle="1" w:styleId="Heading6Char">
-    <w:name w:val="Heading 6 Char"/>
-    <w:basedOn w:val="DefaultParagraphFont"/>
-    <w:link w:val="Heading6"/>
+  <w:style w:type="character" w:customStyle="1" w:styleId="u6Char">
+    <w:name w:val="Đầu đề 6 Char"/>
+    <w:basedOn w:val="Phngmcinhcuaoanvn"/>
+    <w:link w:val="u6"/>
     <w:uiPriority w:val="9"/>
     <w:semiHidden/>
     <w:rsid w:val="002F656B"/>
@@ -8555,10 +9660,10 @@
       <w:color w:val="243F60" w:themeColor="accent1" w:themeShade="7F"/>
     </w:rPr>
   </w:style>
-  <w:style w:type="character" w:customStyle="1" w:styleId="Heading7Char">
-    <w:name w:val="Heading 7 Char"/>
-    <w:basedOn w:val="DefaultParagraphFont"/>
-    <w:link w:val="Heading7"/>
+  <w:style w:type="character" w:customStyle="1" w:styleId="u7Char">
+    <w:name w:val="Đầu đề 7 Char"/>
+    <w:basedOn w:val="Phngmcinhcuaoanvn"/>
+    <w:link w:val="u7"/>
     <w:uiPriority w:val="9"/>
     <w:semiHidden/>
     <w:rsid w:val="002F656B"/>
@@ -8569,10 +9674,10 @@
       <w:color w:val="404040" w:themeColor="text1" w:themeTint="BF"/>
     </w:rPr>
   </w:style>
-  <w:style w:type="character" w:customStyle="1" w:styleId="Heading8Char">
-    <w:name w:val="Heading 8 Char"/>
-    <w:basedOn w:val="DefaultParagraphFont"/>
-    <w:link w:val="Heading8"/>
+  <w:style w:type="character" w:customStyle="1" w:styleId="u8Char">
+    <w:name w:val="Đầu đề 8 Char"/>
+    <w:basedOn w:val="Phngmcinhcuaoanvn"/>
+    <w:link w:val="u8"/>
     <w:uiPriority w:val="9"/>
     <w:semiHidden/>
     <w:rsid w:val="002F656B"/>
@@ -8583,10 +9688,10 @@
       <w:szCs w:val="20"/>
     </w:rPr>
   </w:style>
-  <w:style w:type="character" w:customStyle="1" w:styleId="Heading9Char">
-    <w:name w:val="Heading 9 Char"/>
-    <w:basedOn w:val="DefaultParagraphFont"/>
-    <w:link w:val="Heading9"/>
+  <w:style w:type="character" w:customStyle="1" w:styleId="u9Char">
+    <w:name w:val="Đầu đề 9 Char"/>
+    <w:basedOn w:val="Phngmcinhcuaoanvn"/>
+    <w:link w:val="u9"/>
     <w:uiPriority w:val="9"/>
     <w:semiHidden/>
     <w:rsid w:val="002F656B"/>
@@ -8599,10 +9704,10 @@
       <w:szCs w:val="20"/>
     </w:rPr>
   </w:style>
-  <w:style w:type="paragraph" w:styleId="Header">
+  <w:style w:type="paragraph" w:styleId="utrang">
     <w:name w:val="header"/>
-    <w:basedOn w:val="Normal"/>
-    <w:link w:val="HeaderChar"/>
+    <w:basedOn w:val="Binhthng"/>
+    <w:link w:val="utrangChar"/>
     <w:uiPriority w:val="99"/>
     <w:unhideWhenUsed/>
     <w:rsid w:val="002F656B"/>
@@ -8614,17 +9719,17 @@
       <w:spacing w:after="0" w:line="240" w:lineRule="auto"/>
     </w:pPr>
   </w:style>
-  <w:style w:type="character" w:customStyle="1" w:styleId="HeaderChar">
-    <w:name w:val="Header Char"/>
-    <w:basedOn w:val="DefaultParagraphFont"/>
-    <w:link w:val="Header"/>
+  <w:style w:type="character" w:customStyle="1" w:styleId="utrangChar">
+    <w:name w:val="Đầu trang Char"/>
+    <w:basedOn w:val="Phngmcinhcuaoanvn"/>
+    <w:link w:val="utrang"/>
     <w:uiPriority w:val="99"/>
     <w:rsid w:val="002F656B"/>
   </w:style>
-  <w:style w:type="paragraph" w:styleId="Footer">
+  <w:style w:type="paragraph" w:styleId="Chntrang">
     <w:name w:val="footer"/>
-    <w:basedOn w:val="Normal"/>
-    <w:link w:val="FooterChar"/>
+    <w:basedOn w:val="Binhthng"/>
+    <w:link w:val="ChntrangChar"/>
     <w:uiPriority w:val="99"/>
     <w:unhideWhenUsed/>
     <w:rsid w:val="002F656B"/>
@@ -8636,17 +9741,17 @@
       <w:spacing w:after="0" w:line="240" w:lineRule="auto"/>
     </w:pPr>
   </w:style>
-  <w:style w:type="character" w:customStyle="1" w:styleId="FooterChar">
-    <w:name w:val="Footer Char"/>
-    <w:basedOn w:val="DefaultParagraphFont"/>
-    <w:link w:val="Footer"/>
+  <w:style w:type="character" w:customStyle="1" w:styleId="ChntrangChar">
+    <w:name w:val="Chân trang Char"/>
+    <w:basedOn w:val="Phngmcinhcuaoanvn"/>
+    <w:link w:val="Chntrang"/>
     <w:uiPriority w:val="99"/>
     <w:rsid w:val="002F656B"/>
   </w:style>
-  <w:style w:type="paragraph" w:styleId="BalloonText">
+  <w:style w:type="paragraph" w:styleId="Bongchuthich">
     <w:name w:val="Balloon Text"/>
-    <w:basedOn w:val="Normal"/>
-    <w:link w:val="BalloonTextChar"/>
+    <w:basedOn w:val="Binhthng"/>
+    <w:link w:val="BongchuthichChar"/>
     <w:uiPriority w:val="99"/>
     <w:semiHidden/>
     <w:unhideWhenUsed/>
@@ -8660,10 +9765,10 @@
       <w:szCs w:val="16"/>
     </w:rPr>
   </w:style>
-  <w:style w:type="character" w:customStyle="1" w:styleId="BalloonTextChar">
-    <w:name w:val="Balloon Text Char"/>
-    <w:basedOn w:val="DefaultParagraphFont"/>
-    <w:link w:val="BalloonText"/>
+  <w:style w:type="character" w:customStyle="1" w:styleId="BongchuthichChar">
+    <w:name w:val="Bóng chú thích Char"/>
+    <w:basedOn w:val="Phngmcinhcuaoanvn"/>
+    <w:link w:val="Bongchuthich"/>
     <w:uiPriority w:val="99"/>
     <w:semiHidden/>
     <w:rsid w:val="002F656B"/>
@@ -8673,9 +9778,9 @@
       <w:szCs w:val="16"/>
     </w:rPr>
   </w:style>
-  <w:style w:type="paragraph" w:styleId="NoSpacing">
+  <w:style w:type="paragraph" w:styleId="KhngDncch">
     <w:name w:val="No Spacing"/>
-    <w:link w:val="NoSpacingChar"/>
+    <w:link w:val="KhngDncchChar"/>
     <w:uiPriority w:val="1"/>
     <w:qFormat/>
     <w:rsid w:val="002F656B"/>
@@ -8687,10 +9792,10 @@
       <w:lang w:eastAsia="ja-JP"/>
     </w:rPr>
   </w:style>
-  <w:style w:type="character" w:customStyle="1" w:styleId="NoSpacingChar">
-    <w:name w:val="No Spacing Char"/>
-    <w:basedOn w:val="DefaultParagraphFont"/>
-    <w:link w:val="NoSpacing"/>
+  <w:style w:type="character" w:customStyle="1" w:styleId="KhngDncchChar">
+    <w:name w:val="Không Dãn cách Char"/>
+    <w:basedOn w:val="Phngmcinhcuaoanvn"/>
+    <w:link w:val="KhngDncch"/>
     <w:uiPriority w:val="1"/>
     <w:rsid w:val="002F656B"/>
     <w:rPr>
@@ -8698,10 +9803,10 @@
       <w:lang w:eastAsia="ja-JP"/>
     </w:rPr>
   </w:style>
-  <w:style w:type="paragraph" w:styleId="TOCHeading">
+  <w:style w:type="paragraph" w:styleId="uMucluc">
     <w:name w:val="TOC Heading"/>
-    <w:basedOn w:val="Heading1"/>
-    <w:next w:val="Normal"/>
+    <w:basedOn w:val="u1"/>
+    <w:next w:val="Binhthng"/>
     <w:uiPriority w:val="39"/>
     <w:semiHidden/>
     <w:unhideWhenUsed/>
@@ -8719,10 +9824,10 @@
       <w:lang w:eastAsia="ja-JP"/>
     </w:rPr>
   </w:style>
-  <w:style w:type="paragraph" w:styleId="TOC1">
+  <w:style w:type="paragraph" w:styleId="Mucluc1">
     <w:name w:val="toc 1"/>
-    <w:basedOn w:val="Normal"/>
-    <w:next w:val="Normal"/>
+    <w:basedOn w:val="Binhthng"/>
+    <w:next w:val="Binhthng"/>
     <w:autoRedefine/>
     <w:uiPriority w:val="39"/>
     <w:unhideWhenUsed/>
@@ -8731,10 +9836,10 @@
       <w:spacing w:after="100"/>
     </w:pPr>
   </w:style>
-  <w:style w:type="paragraph" w:styleId="TOC2">
+  <w:style w:type="paragraph" w:styleId="Mucluc2">
     <w:name w:val="toc 2"/>
-    <w:basedOn w:val="Normal"/>
-    <w:next w:val="Normal"/>
+    <w:basedOn w:val="Binhthng"/>
+    <w:next w:val="Binhthng"/>
     <w:autoRedefine/>
     <w:uiPriority w:val="39"/>
     <w:unhideWhenUsed/>
@@ -8748,10 +9853,10 @@
       <w:ind w:left="220"/>
     </w:pPr>
   </w:style>
-  <w:style w:type="paragraph" w:styleId="TOC3">
+  <w:style w:type="paragraph" w:styleId="Mucluc3">
     <w:name w:val="toc 3"/>
-    <w:basedOn w:val="Normal"/>
-    <w:next w:val="Normal"/>
+    <w:basedOn w:val="Binhthng"/>
+    <w:next w:val="Binhthng"/>
     <w:autoRedefine/>
     <w:uiPriority w:val="39"/>
     <w:unhideWhenUsed/>
@@ -8761,9 +9866,9 @@
       <w:ind w:left="440"/>
     </w:pPr>
   </w:style>
-  <w:style w:type="character" w:styleId="Hyperlink">
+  <w:style w:type="character" w:styleId="Siuktni">
     <w:name w:val="Hyperlink"/>
-    <w:basedOn w:val="DefaultParagraphFont"/>
+    <w:basedOn w:val="Phngmcinhcuaoanvn"/>
     <w:uiPriority w:val="99"/>
     <w:unhideWhenUsed/>
     <w:rsid w:val="00312A3E"/>
@@ -8772,9 +9877,9 @@
       <w:u w:val="single"/>
     </w:rPr>
   </w:style>
-  <w:style w:type="table" w:styleId="TableGrid">
+  <w:style w:type="table" w:styleId="LiBang">
     <w:name w:val="Table Grid"/>
-    <w:basedOn w:val="TableNormal"/>
+    <w:basedOn w:val="BangThngthng"/>
     <w:uiPriority w:val="59"/>
     <w:rsid w:val="00130D4D"/>
     <w:pPr>
@@ -8931,17 +10036,10 @@
   </w:font>
   <w:font w:name="Times New Roman">
     <w:panose1 w:val="02020603050405020304"/>
-    <w:charset w:val="00"/>
+    <w:charset w:val="A3"/>
     <w:family w:val="roman"/>
     <w:pitch w:val="variable"/>
     <w:sig w:usb0="E0002EFF" w:usb1="C000785B" w:usb2="00000009" w:usb3="00000000" w:csb0="000001FF" w:csb1="00000000"/>
-  </w:font>
-  <w:font w:name="Courier New">
-    <w:panose1 w:val="02070309020205020404"/>
-    <w:charset w:val="00"/>
-    <w:family w:val="modern"/>
-    <w:pitch w:val="fixed"/>
-    <w:sig w:usb0="E0002EFF" w:usb1="C0007843" w:usb2="00000009" w:usb3="00000000" w:csb0="000001FF" w:csb1="00000000"/>
   </w:font>
   <w:font w:name="Symbol">
     <w:panose1 w:val="05050102010706020507"/>
@@ -8950,33 +10048,40 @@
     <w:pitch w:val="variable"/>
     <w:sig w:usb0="00000000" w:usb1="10000000" w:usb2="00000000" w:usb3="00000000" w:csb0="80000000" w:csb1="00000000"/>
   </w:font>
+  <w:font w:name="Courier New">
+    <w:panose1 w:val="02070309020205020404"/>
+    <w:charset w:val="A3"/>
+    <w:family w:val="modern"/>
+    <w:pitch w:val="fixed"/>
+    <w:sig w:usb0="E0002EFF" w:usb1="C0007843" w:usb2="00000009" w:usb3="00000000" w:csb0="000001FF" w:csb1="00000000"/>
+  </w:font>
   <w:font w:name="Calibri">
     <w:panose1 w:val="020F0502020204030204"/>
-    <w:charset w:val="00"/>
+    <w:charset w:val="A3"/>
     <w:family w:val="swiss"/>
     <w:pitch w:val="variable"/>
-    <w:sig w:usb0="E4002EFF" w:usb1="C200247B" w:usb2="00000009" w:usb3="00000000" w:csb0="000001FF" w:csb1="00000000"/>
+    <w:sig w:usb0="E4002EFF" w:usb1="C000247B" w:usb2="00000009" w:usb3="00000000" w:csb0="000001FF" w:csb1="00000000"/>
   </w:font>
   <w:font w:name="Cambria">
     <w:panose1 w:val="02040503050406030204"/>
-    <w:charset w:val="00"/>
+    <w:charset w:val="A3"/>
     <w:family w:val="roman"/>
     <w:pitch w:val="variable"/>
     <w:sig w:usb0="E00006FF" w:usb1="420024FF" w:usb2="02000000" w:usb3="00000000" w:csb0="0000019F" w:csb1="00000000"/>
   </w:font>
   <w:font w:name="Tahoma">
     <w:panose1 w:val="020B0604030504040204"/>
-    <w:charset w:val="00"/>
+    <w:charset w:val="A3"/>
     <w:family w:val="swiss"/>
     <w:pitch w:val="variable"/>
-    <w:sig w:usb0="E1002AFF" w:usb1="C000605B" w:usb2="00000029" w:usb3="00000000" w:csb0="000101FF" w:csb1="00000000"/>
+    <w:sig w:usb0="E1002EFF" w:usb1="C000605B" w:usb2="00000029" w:usb3="00000000" w:csb0="000101FF" w:csb1="00000000"/>
   </w:font>
   <w:font w:name="Calibri Light">
     <w:panose1 w:val="020F0302020204030204"/>
-    <w:charset w:val="00"/>
+    <w:charset w:val="A3"/>
     <w:family w:val="swiss"/>
     <w:pitch w:val="variable"/>
-    <w:sig w:usb0="E4002EFF" w:usb1="C200247B" w:usb2="00000009" w:usb3="00000000" w:csb0="000001FF" w:csb1="00000000"/>
+    <w:sig w:usb0="E4002EFF" w:usb1="C000247B" w:usb2="00000009" w:usb3="00000000" w:csb0="000001FF" w:csb1="00000000"/>
   </w:font>
 </w:fonts>
 </file>
@@ -8997,6 +10102,7 @@
   <w:rsids>
     <w:rsidRoot w:val="00D910CF"/>
     <w:rsid w:val="003E494C"/>
+    <w:rsid w:val="009709EC"/>
     <w:rsid w:val="00CD390E"/>
     <w:rsid w:val="00D910CF"/>
   </w:rsids>
@@ -9192,7 +10298,7 @@
     <w:lsdException w:name="Table Web 2" w:semiHidden="1" w:unhideWhenUsed="1"/>
     <w:lsdException w:name="Table Web 3" w:semiHidden="1" w:unhideWhenUsed="1"/>
     <w:lsdException w:name="Balloon Text" w:semiHidden="1" w:unhideWhenUsed="1"/>
-    <w:lsdException w:name="Table Grid" w:semiHidden="1" w:uiPriority="59" w:unhideWhenUsed="1"/>
+    <w:lsdException w:name="Table Grid" w:uiPriority="59"/>
     <w:lsdException w:name="Table Theme" w:semiHidden="1" w:unhideWhenUsed="1"/>
     <w:lsdException w:name="Placeholder Text" w:semiHidden="1"/>
     <w:lsdException w:name="No Spacing" w:uiPriority="1" w:qFormat="1"/>
@@ -9415,17 +10521,17 @@
     <w:lsdException w:name="Unresolved Mention" w:semiHidden="1" w:unhideWhenUsed="1"/>
     <w:lsdException w:name="Smart Link" w:semiHidden="1" w:unhideWhenUsed="1"/>
   </w:latentStyles>
-  <w:style w:type="paragraph" w:default="1" w:styleId="Normal">
+  <w:style w:type="paragraph" w:default="1" w:styleId="Binhthng">
     <w:name w:val="Normal"/>
     <w:qFormat/>
   </w:style>
-  <w:style w:type="character" w:default="1" w:styleId="DefaultParagraphFont">
+  <w:style w:type="character" w:default="1" w:styleId="Phngmcinhcuaoanvn">
     <w:name w:val="Default Paragraph Font"/>
     <w:uiPriority w:val="1"/>
     <w:semiHidden/>
     <w:unhideWhenUsed/>
   </w:style>
-  <w:style w:type="table" w:default="1" w:styleId="TableNormal">
+  <w:style w:type="table" w:default="1" w:styleId="BangThngthng">
     <w:name w:val="Normal Table"/>
     <w:uiPriority w:val="99"/>
     <w:semiHidden/>
@@ -9440,7 +10546,7 @@
       </w:tblCellMar>
     </w:tblPr>
   </w:style>
-  <w:style w:type="numbering" w:default="1" w:styleId="NoList">
+  <w:style w:type="numbering" w:default="1" w:styleId="Khngco">
     <w:name w:val="No List"/>
     <w:uiPriority w:val="99"/>
     <w:semiHidden/>

</xml_diff>

<commit_message>
Hieu: update sql, form sp va km
</commit_message>
<xml_diff>
--- a/PRO104_Nhom2_QLBG.docx
+++ b/PRO104_Nhom2_QLBG.docx
@@ -6128,6 +6128,9 @@
         <w:pStyle w:val="Heading4"/>
       </w:pPr>
       <w:r>
+        <w:rPr>
+          <w:noProof/>
+        </w:rPr>
         <w:lastRenderedPageBreak/>
         <w:drawing>
           <wp:anchor distT="0" distB="0" distL="114300" distR="114300" simplePos="0" relativeHeight="251653120" behindDoc="0" locked="0" layoutInCell="1" allowOverlap="1" wp14:anchorId="11857800" wp14:editId="315CF8CE">
@@ -6185,6 +6188,9 @@
     </w:p>
     <w:p>
       <w:r>
+        <w:rPr>
+          <w:noProof/>
+        </w:rPr>
         <w:lastRenderedPageBreak/>
         <w:drawing>
           <wp:anchor distT="0" distB="0" distL="114300" distR="114300" simplePos="0" relativeHeight="251665408" behindDoc="0" locked="0" layoutInCell="1" allowOverlap="1" wp14:anchorId="1EEFA647" wp14:editId="5F351DE8">
@@ -6237,6 +6243,9 @@
         </w:drawing>
       </w:r>
       <w:r>
+        <w:rPr>
+          <w:noProof/>
+        </w:rPr>
         <w:drawing>
           <wp:anchor distT="0" distB="0" distL="114300" distR="114300" simplePos="0" relativeHeight="251666944" behindDoc="0" locked="0" layoutInCell="1" allowOverlap="1" wp14:anchorId="124A380B" wp14:editId="2B0212FD">
             <wp:simplePos x="0" y="0"/>
@@ -6295,6 +6304,9 @@
         <w:pStyle w:val="Heading4"/>
       </w:pPr>
       <w:r>
+        <w:rPr>
+          <w:noProof/>
+        </w:rPr>
         <w:lastRenderedPageBreak/>
         <w:drawing>
           <wp:anchor distT="0" distB="0" distL="114300" distR="114300" simplePos="0" relativeHeight="251668480" behindDoc="0" locked="0" layoutInCell="1" allowOverlap="1" wp14:anchorId="0E87E655" wp14:editId="6BF8C9D1">
@@ -6368,6 +6380,9 @@
     </w:p>
     <w:p>
       <w:r>
+        <w:rPr>
+          <w:noProof/>
+        </w:rPr>
         <w:drawing>
           <wp:anchor distT="0" distB="0" distL="114300" distR="114300" simplePos="0" relativeHeight="251671552" behindDoc="0" locked="0" layoutInCell="1" allowOverlap="1" wp14:anchorId="64D71904" wp14:editId="099F4D87">
             <wp:simplePos x="0" y="0"/>
@@ -6432,6 +6447,9 @@
         <w:pStyle w:val="Heading4"/>
       </w:pPr>
       <w:r>
+        <w:rPr>
+          <w:noProof/>
+        </w:rPr>
         <w:lastRenderedPageBreak/>
         <w:drawing>
           <wp:anchor distT="0" distB="0" distL="114300" distR="114300" simplePos="0" relativeHeight="251672576" behindDoc="0" locked="0" layoutInCell="1" allowOverlap="1" wp14:anchorId="4982A086" wp14:editId="3F6DF0CF">
@@ -6491,6 +6509,9 @@
     </w:p>
     <w:p>
       <w:r>
+        <w:rPr>
+          <w:noProof/>
+        </w:rPr>
         <w:drawing>
           <wp:anchor distT="0" distB="0" distL="114300" distR="114300" simplePos="0" relativeHeight="251671040" behindDoc="0" locked="0" layoutInCell="1" allowOverlap="1" wp14:anchorId="4A8CD9C2" wp14:editId="77BC1AF3">
             <wp:simplePos x="0" y="0"/>

</xml_diff>